<commit_message>
Updated session format and community guidelines
</commit_message>
<xml_diff>
--- a/General_setup/Open Science Student Support Group - Initiative description.docx
+++ b/General_setup/Open Science Student Support Group - Initiative description.docx
@@ -307,47 +307,7 @@
           <w:szCs w:val="20"/>
           <w:bdr w:val="none" w:sz="0" w:space="0" w:color="auto" w:frame="1"/>
         </w:rPr>
-        <w:t xml:space="preserve"> </w:t>
-      </w:r>
-      <w:r>
-        <w:rPr>
-          <w:rFonts w:eastAsia="Times New Roman" w:cstheme="minorHAnsi"/>
-          <w:color w:val="333333"/>
-          <w:sz w:val="20"/>
-          <w:szCs w:val="20"/>
-          <w:bdr w:val="none" w:sz="0" w:space="0" w:color="auto" w:frame="1"/>
-        </w:rPr>
-        <w:t xml:space="preserve">and a </w:t>
-      </w:r>
-      <w:r>
-        <w:rPr>
-          <w:rFonts w:eastAsia="Times New Roman" w:cstheme="minorHAnsi"/>
-          <w:color w:val="333333"/>
-          <w:sz w:val="20"/>
-          <w:szCs w:val="20"/>
-          <w:bdr w:val="none" w:sz="0" w:space="0" w:color="auto" w:frame="1"/>
-        </w:rPr>
-        <w:t>Slack workspace</w:t>
-      </w:r>
-      <w:r>
-        <w:rPr>
-          <w:rFonts w:eastAsia="Times New Roman" w:cstheme="minorHAnsi"/>
-          <w:color w:val="333333"/>
-          <w:sz w:val="20"/>
-          <w:szCs w:val="20"/>
-          <w:bdr w:val="none" w:sz="0" w:space="0" w:color="auto" w:frame="1"/>
-        </w:rPr>
-        <w:t xml:space="preserve"> where participants can discuss issues, ask questions, exchange resources and support each other in between meetings</w:t>
-      </w:r>
-      <w:r>
-        <w:rPr>
-          <w:rFonts w:eastAsia="Times New Roman" w:cstheme="minorHAnsi"/>
-          <w:color w:val="333333"/>
-          <w:sz w:val="20"/>
-          <w:szCs w:val="20"/>
-          <w:bdr w:val="none" w:sz="0" w:space="0" w:color="auto" w:frame="1"/>
-        </w:rPr>
-        <w:t>.</w:t>
+        <w:t xml:space="preserve"> and a Slack workspace where participants can discuss issues, ask questions, exchange resources and support each other in between meetings.</w:t>
       </w:r>
       <w:r>
         <w:rPr>
@@ -784,7 +744,29 @@
           <w:szCs w:val="20"/>
           <w:bdr w:val="none" w:sz="0" w:space="0" w:color="auto" w:frame="1"/>
         </w:rPr>
-        <w:t xml:space="preserve"> (~15 min)</w:t>
+        <w:t xml:space="preserve"> (~1</w:t>
+      </w:r>
+      <w:r>
+        <w:rPr>
+          <w:rFonts w:eastAsia="Times New Roman" w:cstheme="minorHAnsi"/>
+          <w:color w:val="333333"/>
+          <w:sz w:val="20"/>
+          <w:szCs w:val="20"/>
+          <w:bdr w:val="none" w:sz="0" w:space="0" w:color="auto" w:frame="1"/>
+        </w:rPr>
+        <w:t>0-20</w:t>
+      </w:r>
+      <w:bookmarkStart w:id="0" w:name="_GoBack"/>
+      <w:bookmarkEnd w:id="0"/>
+      <w:r>
+        <w:rPr>
+          <w:rFonts w:eastAsia="Times New Roman" w:cstheme="minorHAnsi"/>
+          <w:color w:val="333333"/>
+          <w:sz w:val="20"/>
+          <w:szCs w:val="20"/>
+          <w:bdr w:val="none" w:sz="0" w:space="0" w:color="auto" w:frame="1"/>
+        </w:rPr>
+        <w:t xml:space="preserve"> min)</w:t>
       </w:r>
     </w:p>
     <w:p>
@@ -899,6 +881,31 @@
           <w:color w:val="333333"/>
           <w:sz w:val="20"/>
           <w:szCs w:val="20"/>
+        </w:rPr>
+        <w:t>Questions to the presenter (~10 min)</w:t>
+      </w:r>
+    </w:p>
+    <w:p>
+      <w:pPr>
+        <w:numPr>
+          <w:ilvl w:val="1"/>
+          <w:numId w:val="3"/>
+        </w:numPr>
+        <w:spacing w:line="276" w:lineRule="auto"/>
+        <w:textAlignment w:val="baseline"/>
+        <w:rPr>
+          <w:rFonts w:eastAsia="Times New Roman" w:cstheme="minorHAnsi"/>
+          <w:color w:val="333333"/>
+          <w:sz w:val="20"/>
+          <w:szCs w:val="20"/>
+        </w:rPr>
+      </w:pPr>
+      <w:r>
+        <w:rPr>
+          <w:rFonts w:eastAsia="Times New Roman" w:cstheme="minorHAnsi"/>
+          <w:color w:val="333333"/>
+          <w:sz w:val="20"/>
+          <w:szCs w:val="20"/>
           <w:bdr w:val="none" w:sz="0" w:space="0" w:color="auto" w:frame="1"/>
         </w:rPr>
         <w:t>2</w:t>
@@ -952,7 +959,47 @@
           <w:szCs w:val="20"/>
           <w:bdr w:val="none" w:sz="0" w:space="0" w:color="auto" w:frame="1"/>
         </w:rPr>
-        <w:t>houghts/questions (~30 min)</w:t>
+        <w:t>houghts</w:t>
+      </w:r>
+      <w:r>
+        <w:rPr>
+          <w:rFonts w:eastAsia="Times New Roman" w:cstheme="minorHAnsi"/>
+          <w:color w:val="333333"/>
+          <w:sz w:val="20"/>
+          <w:szCs w:val="20"/>
+          <w:bdr w:val="none" w:sz="0" w:space="0" w:color="auto" w:frame="1"/>
+        </w:rPr>
+        <w:t xml:space="preserve"> on topic</w:t>
+      </w:r>
+      <w:r>
+        <w:rPr>
+          <w:rFonts w:eastAsia="Times New Roman" w:cstheme="minorHAnsi"/>
+          <w:color w:val="333333"/>
+          <w:sz w:val="20"/>
+          <w:szCs w:val="20"/>
+          <w:bdr w:val="none" w:sz="0" w:space="0" w:color="auto" w:frame="1"/>
+        </w:rPr>
+        <w:t xml:space="preserve"> (~</w:t>
+      </w:r>
+      <w:r>
+        <w:rPr>
+          <w:rFonts w:eastAsia="Times New Roman" w:cstheme="minorHAnsi"/>
+          <w:color w:val="333333"/>
+          <w:sz w:val="20"/>
+          <w:szCs w:val="20"/>
+          <w:bdr w:val="none" w:sz="0" w:space="0" w:color="auto" w:frame="1"/>
+        </w:rPr>
+        <w:t>2</w:t>
+      </w:r>
+      <w:r>
+        <w:rPr>
+          <w:rFonts w:eastAsia="Times New Roman" w:cstheme="minorHAnsi"/>
+          <w:color w:val="333333"/>
+          <w:sz w:val="20"/>
+          <w:szCs w:val="20"/>
+          <w:bdr w:val="none" w:sz="0" w:space="0" w:color="auto" w:frame="1"/>
+        </w:rPr>
+        <w:t>0 min)</w:t>
       </w:r>
     </w:p>
     <w:p>
@@ -1080,6 +1127,7 @@
           <w:sz w:val="20"/>
           <w:szCs w:val="20"/>
         </w:rPr>
+        <w:lastRenderedPageBreak/>
         <w:t>Everyone can share how this practice relates to their own projects, and the way they have/haven’t implemented it, and barriers to implementing this practice in their own work</w:t>
       </w:r>
     </w:p>
@@ -1105,7 +1153,6 @@
           <w:sz w:val="20"/>
           <w:szCs w:val="20"/>
         </w:rPr>
-        <w:lastRenderedPageBreak/>
         <w:t>If people want, they can share which challenge they would like to take on, or how their work on previous challenges they chose is going</w:t>
       </w:r>
     </w:p>
@@ -1132,7 +1179,7 @@
           <w:szCs w:val="20"/>
           <w:bdr w:val="none" w:sz="0" w:space="0" w:color="auto" w:frame="1"/>
         </w:rPr>
-        <w:t>Closing: some positive ritual?</w:t>
+        <w:t xml:space="preserve">Closing: </w:t>
       </w:r>
     </w:p>
     <w:p>
@@ -1158,7 +1205,7 @@
           <w:szCs w:val="20"/>
           <w:bdr w:val="none" w:sz="0" w:space="0" w:color="auto" w:frame="1"/>
         </w:rPr>
-        <w:t>Acknowledgements?</w:t>
+        <w:t>Announcement of next session/topic/presenter</w:t>
       </w:r>
     </w:p>
     <w:p>
@@ -1184,7 +1231,27 @@
           <w:szCs w:val="20"/>
           <w:bdr w:val="none" w:sz="0" w:space="0" w:color="auto" w:frame="1"/>
         </w:rPr>
+        <w:t>Something silly/fun to end the week (</w:t>
+      </w:r>
+      <w:r>
+        <w:rPr>
+          <w:rFonts w:eastAsia="Times New Roman" w:cstheme="minorHAnsi"/>
+          <w:color w:val="333333"/>
+          <w:sz w:val="20"/>
+          <w:szCs w:val="20"/>
+          <w:bdr w:val="none" w:sz="0" w:space="0" w:color="auto" w:frame="1"/>
+        </w:rPr>
         <w:t>Positive example of open science being good??</w:t>
+      </w:r>
+      <w:r>
+        <w:rPr>
+          <w:rFonts w:eastAsia="Times New Roman" w:cstheme="minorHAnsi"/>
+          <w:color w:val="333333"/>
+          <w:sz w:val="20"/>
+          <w:szCs w:val="20"/>
+          <w:bdr w:val="none" w:sz="0" w:space="0" w:color="auto" w:frame="1"/>
+        </w:rPr>
+        <w:t>)</w:t>
       </w:r>
     </w:p>
     <w:p>
@@ -2079,8 +2146,6 @@
           <w:bdr w:val="none" w:sz="0" w:space="0" w:color="auto" w:frame="1"/>
         </w:rPr>
       </w:pPr>
-      <w:bookmarkStart w:id="0" w:name="_GoBack"/>
-      <w:bookmarkEnd w:id="0"/>
     </w:p>
     <w:p>
       <w:pPr>
@@ -2118,7 +2183,18 @@
           <w:szCs w:val="20"/>
           <w:bdr w:val="none" w:sz="0" w:space="0" w:color="auto" w:frame="1"/>
         </w:rPr>
-        <w:t>: Responsible for creating and maintaining the basic structure of the group, which includes making sure each session is organized, that all essential elements are present: a facilitator, presenter, challenges, any preparatory materials are sent out a week in advance, and keeps the online platforms up to date. Small time commitment required. Core organizers are expected to make an effort to be present at organizing meetings.</w:t>
+        <w:t xml:space="preserve">: Responsible for creating and maintaining the basic structure of the group, which includes making sure each session is organized, that all essential elements are present: a facilitator, presenter, challenges, any preparatory materials are sent out a week in advance, and keeps the online platforms up </w:t>
+      </w:r>
+      <w:r>
+        <w:rPr>
+          <w:rFonts w:eastAsia="Times New Roman" w:cstheme="minorHAnsi"/>
+          <w:color w:val="333333"/>
+          <w:sz w:val="20"/>
+          <w:szCs w:val="20"/>
+          <w:bdr w:val="none" w:sz="0" w:space="0" w:color="auto" w:frame="1"/>
+        </w:rPr>
+        <w:lastRenderedPageBreak/>
+        <w:t>to date. Small time commitment required. Core organizers are expected to make an effort to be present at organizing meetings.</w:t>
       </w:r>
     </w:p>
     <w:p>
@@ -2147,7 +2223,6 @@
           <w:u w:val="single"/>
           <w:bdr w:val="none" w:sz="0" w:space="0" w:color="auto" w:frame="1"/>
         </w:rPr>
-        <w:lastRenderedPageBreak/>
         <w:t>Contributor:</w:t>
       </w:r>
       <w:r>
@@ -2577,6 +2652,25 @@
         </w:rPr>
         <w:t xml:space="preserve">We prioritize health and mental well-being: </w:t>
       </w:r>
+      <w:r>
+        <w:rPr>
+          <w:rFonts w:eastAsia="Times New Roman" w:cstheme="minorHAnsi"/>
+          <w:color w:val="333333"/>
+          <w:sz w:val="20"/>
+          <w:szCs w:val="20"/>
+          <w:bdr w:val="none" w:sz="0" w:space="0" w:color="auto" w:frame="1"/>
+        </w:rPr>
+        <w:t>It</w:t>
+      </w:r>
+      <w:r>
+        <w:rPr>
+          <w:rFonts w:eastAsia="Times New Roman" w:cstheme="minorHAnsi"/>
+          <w:color w:val="333333"/>
+          <w:sz w:val="20"/>
+          <w:szCs w:val="20"/>
+        </w:rPr>
+        <w:t>’s okay not to be okay …..</w:t>
+      </w:r>
     </w:p>
     <w:p>
       <w:pPr>
@@ -2603,6 +2697,7 @@
           <w:szCs w:val="20"/>
           <w:bdr w:val="none" w:sz="0" w:space="0" w:color="auto" w:frame="1"/>
         </w:rPr>
+        <w:lastRenderedPageBreak/>
         <w:t>We do not tolerate harassment:</w:t>
       </w:r>
       <w:r>
@@ -2625,20 +2720,7 @@
           <w:szCs w:val="20"/>
           <w:bdr w:val="none" w:sz="0" w:space="0" w:color="auto" w:frame="1"/>
         </w:rPr>
-        <w:t xml:space="preserve">Harassment includes unwanted physical contact, sexual attention, or repeated social contact. Know that consent is explicit, conscious and continuous—not implied. If you are </w:t>
-      </w:r>
-      <w:r>
-        <w:rPr>
-          <w:rFonts w:eastAsia="Times New Roman" w:cstheme="minorHAnsi"/>
-          <w:i/>
-          <w:iCs/>
-          <w:color w:val="333333"/>
-          <w:sz w:val="20"/>
-          <w:szCs w:val="20"/>
-          <w:bdr w:val="none" w:sz="0" w:space="0" w:color="auto" w:frame="1"/>
-        </w:rPr>
-        <w:lastRenderedPageBreak/>
-        <w:t>unsure whether your behaviour towards another person is welcome, ask them. If someone tells you to stop, do so.</w:t>
+        <w:t>Harassment includes unwanted physical contact, sexual attention, or repeated social contact. Know that consent is explicit, conscious and continuous—not implied. If you are unsure whether your behaviour towards another person is welcome, ask them. If someone tells you to stop, do so.</w:t>
       </w:r>
     </w:p>
     <w:p>
@@ -2723,16 +2805,85 @@
         <w:textAlignment w:val="baseline"/>
         <w:rPr>
           <w:rFonts w:eastAsia="Times New Roman" w:cstheme="minorHAnsi"/>
-          <w:color w:val="333333"/>
-          <w:sz w:val="20"/>
-          <w:szCs w:val="20"/>
-        </w:rPr>
-      </w:pPr>
+          <w:b/>
+          <w:bCs/>
+          <w:color w:val="333333"/>
+          <w:sz w:val="20"/>
+          <w:szCs w:val="20"/>
+        </w:rPr>
+      </w:pPr>
+      <w:r>
+        <w:rPr>
+          <w:rFonts w:eastAsia="Times New Roman" w:cstheme="minorHAnsi"/>
+          <w:b/>
+          <w:bCs/>
+          <w:color w:val="333333"/>
+          <w:sz w:val="20"/>
+          <w:szCs w:val="20"/>
+        </w:rPr>
+        <w:t xml:space="preserve">We value collaboration over competition: </w:t>
+      </w:r>
+      <w:r>
+        <w:rPr>
+          <w:rFonts w:eastAsia="Times New Roman" w:cstheme="minorHAnsi"/>
+          <w:color w:val="333333"/>
+          <w:sz w:val="20"/>
+          <w:szCs w:val="20"/>
+        </w:rPr>
+        <w:t xml:space="preserve">We are all capable human beings, with our own strengths and limitations. This space is not about who is ‘best in open science’, but a place to find and give support to each other. </w:t>
+      </w:r>
     </w:p>
     <w:p>
       <w:pPr>
         <w:numPr>
           <w:ilvl w:val="1"/>
+          <w:numId w:val="8"/>
+        </w:numPr>
+        <w:spacing w:line="276" w:lineRule="auto"/>
+        <w:textAlignment w:val="baseline"/>
+        <w:rPr>
+          <w:rFonts w:eastAsia="Times New Roman" w:cstheme="minorHAnsi"/>
+          <w:b/>
+          <w:bCs/>
+          <w:color w:val="333333"/>
+          <w:sz w:val="20"/>
+          <w:szCs w:val="20"/>
+        </w:rPr>
+      </w:pPr>
+      <w:r>
+        <w:rPr>
+          <w:rFonts w:eastAsia="Times New Roman" w:cstheme="minorHAnsi"/>
+          <w:b/>
+          <w:bCs/>
+          <w:color w:val="333333"/>
+          <w:sz w:val="20"/>
+          <w:szCs w:val="20"/>
+        </w:rPr>
+        <w:t xml:space="preserve">We give credit where credit is due: </w:t>
+      </w:r>
+    </w:p>
+    <w:p>
+      <w:pPr>
+        <w:numPr>
+          <w:ilvl w:val="1"/>
+          <w:numId w:val="8"/>
+        </w:numPr>
+        <w:spacing w:line="276" w:lineRule="auto"/>
+        <w:textAlignment w:val="baseline"/>
+        <w:rPr>
+          <w:rFonts w:eastAsia="Times New Roman" w:cstheme="minorHAnsi"/>
+          <w:b/>
+          <w:bCs/>
+          <w:color w:val="333333"/>
+          <w:sz w:val="20"/>
+          <w:szCs w:val="20"/>
+        </w:rPr>
+      </w:pPr>
+    </w:p>
+    <w:p>
+      <w:pPr>
+        <w:numPr>
+          <w:ilvl w:val="0"/>
           <w:numId w:val="8"/>
         </w:numPr>
         <w:spacing w:line="276" w:lineRule="auto"/>
@@ -5325,6 +5476,33 @@
       <w:rFonts w:ascii="Times New Roman" w:eastAsia="Times New Roman" w:hAnsi="Times New Roman" w:cs="Times New Roman"/>
     </w:rPr>
   </w:style>
+  <w:style w:type="paragraph" w:styleId="BalloonText">
+    <w:name w:val="Balloon Text"/>
+    <w:basedOn w:val="Normal"/>
+    <w:link w:val="BalloonTextChar"/>
+    <w:uiPriority w:val="99"/>
+    <w:semiHidden/>
+    <w:unhideWhenUsed/>
+    <w:rsid w:val="00620D8D"/>
+    <w:rPr>
+      <w:rFonts w:ascii="Times New Roman" w:hAnsi="Times New Roman" w:cs="Times New Roman"/>
+      <w:sz w:val="18"/>
+      <w:szCs w:val="18"/>
+    </w:rPr>
+  </w:style>
+  <w:style w:type="character" w:customStyle="1" w:styleId="BalloonTextChar">
+    <w:name w:val="Balloon Text Char"/>
+    <w:basedOn w:val="DefaultParagraphFont"/>
+    <w:link w:val="BalloonText"/>
+    <w:uiPriority w:val="99"/>
+    <w:semiHidden/>
+    <w:rsid w:val="00620D8D"/>
+    <w:rPr>
+      <w:rFonts w:ascii="Times New Roman" w:hAnsi="Times New Roman" w:cs="Times New Roman"/>
+      <w:sz w:val="18"/>
+      <w:szCs w:val="18"/>
+    </w:rPr>
+  </w:style>
 </w:styles>
 </file>
 

</xml_diff>

<commit_message>
Added ideas on how to divide people into smaller groups for discussion
</commit_message>
<xml_diff>
--- a/General_setup/Open Science Student Support Group - Initiative description.docx
+++ b/General_setup/Open Science Student Support Group - Initiative description.docx
@@ -756,8 +756,6 @@
         </w:rPr>
         <w:t>0-20</w:t>
       </w:r>
-      <w:bookmarkStart w:id="0" w:name="_GoBack"/>
-      <w:bookmarkEnd w:id="0"/>
       <w:r>
         <w:rPr>
           <w:rFonts w:eastAsia="Times New Roman" w:cstheme="minorHAnsi"/>
@@ -882,7 +880,25 @@
           <w:sz w:val="20"/>
           <w:szCs w:val="20"/>
         </w:rPr>
-        <w:t>Questions to the presenter (~10 min)</w:t>
+        <w:t>Q</w:t>
+      </w:r>
+      <w:r>
+        <w:rPr>
+          <w:rFonts w:eastAsia="Times New Roman" w:cstheme="minorHAnsi"/>
+          <w:color w:val="333333"/>
+          <w:sz w:val="20"/>
+          <w:szCs w:val="20"/>
+        </w:rPr>
+        <w:t xml:space="preserve">&amp;A with </w:t>
+      </w:r>
+      <w:r>
+        <w:rPr>
+          <w:rFonts w:eastAsia="Times New Roman" w:cstheme="minorHAnsi"/>
+          <w:color w:val="333333"/>
+          <w:sz w:val="20"/>
+          <w:szCs w:val="20"/>
+        </w:rPr>
+        <w:t>the presenter (~10 min)</w:t>
       </w:r>
     </w:p>
     <w:p>
@@ -999,7 +1015,17 @@
           <w:szCs w:val="20"/>
           <w:bdr w:val="none" w:sz="0" w:space="0" w:color="auto" w:frame="1"/>
         </w:rPr>
-        <w:t>0 min)</w:t>
+        <w:t>0 min</w:t>
+      </w:r>
+      <w:r>
+        <w:rPr>
+          <w:rFonts w:eastAsia="Times New Roman" w:cstheme="minorHAnsi"/>
+          <w:color w:val="333333"/>
+          <w:sz w:val="20"/>
+          <w:szCs w:val="20"/>
+          <w:bdr w:val="none" w:sz="0" w:space="0" w:color="auto" w:frame="1"/>
+        </w:rPr>
+        <w:t>, random assignment to breakout room)</w:t>
       </w:r>
     </w:p>
     <w:p>
@@ -1102,7 +1128,29 @@
           <w:szCs w:val="20"/>
           <w:bdr w:val="none" w:sz="0" w:space="0" w:color="auto" w:frame="1"/>
         </w:rPr>
-        <w:t>pdates on projects/concerns related to work (~30 min)</w:t>
+        <w:t>pdates on projects/concerns related to work (~30 min</w:t>
+      </w:r>
+      <w:r>
+        <w:rPr>
+          <w:rFonts w:eastAsia="Times New Roman" w:cstheme="minorHAnsi"/>
+          <w:color w:val="333333"/>
+          <w:sz w:val="20"/>
+          <w:szCs w:val="20"/>
+          <w:bdr w:val="none" w:sz="0" w:space="0" w:color="auto" w:frame="1"/>
+        </w:rPr>
+        <w:t>, assigned to break out room based on experience/challenge level?</w:t>
+      </w:r>
+      <w:bookmarkStart w:id="0" w:name="_GoBack"/>
+      <w:bookmarkEnd w:id="0"/>
+      <w:r>
+        <w:rPr>
+          <w:rFonts w:eastAsia="Times New Roman" w:cstheme="minorHAnsi"/>
+          <w:color w:val="333333"/>
+          <w:sz w:val="20"/>
+          <w:szCs w:val="20"/>
+          <w:bdr w:val="none" w:sz="0" w:space="0" w:color="auto" w:frame="1"/>
+        </w:rPr>
+        <w:t>)</w:t>
       </w:r>
     </w:p>
     <w:p>

</xml_diff>

<commit_message>
finished first draft of community guidelines
</commit_message>
<xml_diff>
--- a/General_setup/Open Science Student Support Group - Initiative description.docx
+++ b/General_setup/Open Science Student Support Group - Initiative description.docx
@@ -1140,8 +1140,6 @@
         </w:rPr>
         <w:t>, assigned to break out room based on experience/challenge level?</w:t>
       </w:r>
-      <w:bookmarkStart w:id="0" w:name="_GoBack"/>
-      <w:bookmarkEnd w:id="0"/>
       <w:r>
         <w:rPr>
           <w:rFonts w:eastAsia="Times New Roman" w:cstheme="minorHAnsi"/>
@@ -2308,6 +2306,77 @@
     </w:p>
     <w:p>
       <w:pPr>
+        <w:numPr>
+          <w:ilvl w:val="1"/>
+          <w:numId w:val="5"/>
+        </w:numPr>
+        <w:spacing w:line="276" w:lineRule="auto"/>
+        <w:textAlignment w:val="baseline"/>
+        <w:rPr>
+          <w:rFonts w:eastAsia="Times New Roman" w:cstheme="minorHAnsi"/>
+          <w:color w:val="333333"/>
+          <w:sz w:val="20"/>
+          <w:szCs w:val="20"/>
+        </w:rPr>
+      </w:pPr>
+      <w:r>
+        <w:rPr>
+          <w:rFonts w:eastAsia="Times New Roman" w:cstheme="minorHAnsi"/>
+          <w:i/>
+          <w:iCs/>
+          <w:color w:val="333333"/>
+          <w:sz w:val="20"/>
+          <w:szCs w:val="20"/>
+          <w:u w:val="single"/>
+          <w:bdr w:val="none" w:sz="0" w:space="0" w:color="auto" w:frame="1"/>
+        </w:rPr>
+        <w:t>Member:</w:t>
+      </w:r>
+      <w:r>
+        <w:rPr>
+          <w:rFonts w:eastAsia="Times New Roman" w:cstheme="minorHAnsi"/>
+          <w:color w:val="333333"/>
+          <w:sz w:val="20"/>
+          <w:szCs w:val="20"/>
+        </w:rPr>
+        <w:t xml:space="preserve"> </w:t>
+      </w:r>
+    </w:p>
+    <w:p>
+      <w:pPr>
+        <w:numPr>
+          <w:ilvl w:val="1"/>
+          <w:numId w:val="5"/>
+        </w:numPr>
+        <w:spacing w:line="276" w:lineRule="auto"/>
+        <w:textAlignment w:val="baseline"/>
+        <w:rPr>
+          <w:rFonts w:eastAsia="Times New Roman" w:cstheme="minorHAnsi"/>
+          <w:i/>
+          <w:iCs/>
+          <w:color w:val="333333"/>
+          <w:sz w:val="20"/>
+          <w:szCs w:val="20"/>
+          <w:u w:val="single"/>
+        </w:rPr>
+      </w:pPr>
+      <w:r>
+        <w:rPr>
+          <w:rFonts w:eastAsia="Times New Roman" w:cstheme="minorHAnsi"/>
+          <w:i/>
+          <w:iCs/>
+          <w:color w:val="333333"/>
+          <w:sz w:val="20"/>
+          <w:szCs w:val="20"/>
+          <w:u w:val="single"/>
+        </w:rPr>
+        <w:t xml:space="preserve">Visitor: </w:t>
+      </w:r>
+      <w:bookmarkStart w:id="0" w:name="_GoBack"/>
+      <w:bookmarkEnd w:id="0"/>
+    </w:p>
+    <w:p>
+      <w:pPr>
         <w:spacing w:line="276" w:lineRule="auto"/>
         <w:textAlignment w:val="baseline"/>
         <w:rPr>
@@ -2366,17 +2435,445 @@
           <w:color w:val="333333"/>
           <w:sz w:val="20"/>
           <w:szCs w:val="20"/>
-        </w:rPr>
-      </w:pPr>
-      <w:r>
-        <w:rPr>
-          <w:rFonts w:eastAsia="Times New Roman" w:cstheme="minorHAnsi"/>
-          <w:color w:val="333333"/>
-          <w:sz w:val="20"/>
-          <w:szCs w:val="20"/>
-          <w:bdr w:val="none" w:sz="0" w:space="0" w:color="auto" w:frame="1"/>
-        </w:rPr>
-        <w:t>Briefly, ... In more detail, we aim to uphold the following values and principles in this community:</w:t>
+          <w:bdr w:val="none" w:sz="0" w:space="0" w:color="auto" w:frame="1"/>
+        </w:rPr>
+      </w:pPr>
+      <w:r>
+        <w:rPr>
+          <w:rFonts w:eastAsia="Times New Roman" w:cstheme="minorHAnsi"/>
+          <w:color w:val="333333"/>
+          <w:sz w:val="20"/>
+          <w:szCs w:val="20"/>
+          <w:bdr w:val="none" w:sz="0" w:space="0" w:color="auto" w:frame="1"/>
+        </w:rPr>
+        <w:t xml:space="preserve">Briefly, </w:t>
+      </w:r>
+      <w:r>
+        <w:rPr>
+          <w:rFonts w:eastAsia="Times New Roman" w:cstheme="minorHAnsi"/>
+          <w:color w:val="333333"/>
+          <w:sz w:val="20"/>
+          <w:szCs w:val="20"/>
+          <w:bdr w:val="none" w:sz="0" w:space="0" w:color="auto" w:frame="1"/>
+        </w:rPr>
+        <w:t xml:space="preserve">we </w:t>
+      </w:r>
+      <w:r>
+        <w:rPr>
+          <w:rFonts w:eastAsia="Times New Roman" w:cstheme="minorHAnsi"/>
+          <w:color w:val="333333"/>
+          <w:sz w:val="20"/>
+          <w:szCs w:val="20"/>
+          <w:bdr w:val="none" w:sz="0" w:space="0" w:color="auto" w:frame="1"/>
+        </w:rPr>
+        <w:t>aim to create an open, inclusive and non-judgemental space where everyone can participate in discussions on open science</w:t>
+      </w:r>
+      <w:r>
+        <w:rPr>
+          <w:rFonts w:eastAsia="Times New Roman" w:cstheme="minorHAnsi"/>
+          <w:color w:val="333333"/>
+          <w:sz w:val="20"/>
+          <w:szCs w:val="20"/>
+          <w:bdr w:val="none" w:sz="0" w:space="0" w:color="auto" w:frame="1"/>
+        </w:rPr>
+        <w:t xml:space="preserve"> and sharing of experiences and struggles</w:t>
+      </w:r>
+      <w:r>
+        <w:rPr>
+          <w:rFonts w:eastAsia="Times New Roman" w:cstheme="minorHAnsi"/>
+          <w:color w:val="333333"/>
+          <w:sz w:val="20"/>
+          <w:szCs w:val="20"/>
+          <w:bdr w:val="none" w:sz="0" w:space="0" w:color="auto" w:frame="1"/>
+        </w:rPr>
+        <w:t>. Open science is not binary</w:t>
+      </w:r>
+      <w:r>
+        <w:rPr>
+          <w:rFonts w:eastAsia="Times New Roman" w:cstheme="minorHAnsi"/>
+          <w:color w:val="333333"/>
+          <w:sz w:val="20"/>
+          <w:szCs w:val="20"/>
+          <w:bdr w:val="none" w:sz="0" w:space="0" w:color="auto" w:frame="1"/>
+        </w:rPr>
+        <w:t>:</w:t>
+      </w:r>
+      <w:r>
+        <w:rPr>
+          <w:rFonts w:eastAsia="Times New Roman" w:cstheme="minorHAnsi"/>
+          <w:color w:val="333333"/>
+          <w:sz w:val="20"/>
+          <w:szCs w:val="20"/>
+          <w:bdr w:val="none" w:sz="0" w:space="0" w:color="auto" w:frame="1"/>
+        </w:rPr>
+        <w:t xml:space="preserve"> </w:t>
+      </w:r>
+      <w:r>
+        <w:rPr>
+          <w:rFonts w:eastAsia="Times New Roman" w:cstheme="minorHAnsi"/>
+          <w:color w:val="333333"/>
+          <w:sz w:val="20"/>
+          <w:szCs w:val="20"/>
+          <w:bdr w:val="none" w:sz="0" w:space="0" w:color="auto" w:frame="1"/>
+        </w:rPr>
+        <w:t>E</w:t>
+      </w:r>
+      <w:r>
+        <w:rPr>
+          <w:rFonts w:eastAsia="Times New Roman" w:cstheme="minorHAnsi"/>
+          <w:color w:val="333333"/>
+          <w:sz w:val="20"/>
+          <w:szCs w:val="20"/>
+          <w:bdr w:val="none" w:sz="0" w:space="0" w:color="auto" w:frame="1"/>
+        </w:rPr>
+        <w:t xml:space="preserve">veryone comes into this group from different backgrounds and circumstances, </w:t>
+      </w:r>
+      <w:r>
+        <w:rPr>
+          <w:rFonts w:eastAsia="Times New Roman" w:cstheme="minorHAnsi"/>
+          <w:color w:val="333333"/>
+          <w:sz w:val="20"/>
+          <w:szCs w:val="20"/>
+          <w:bdr w:val="none" w:sz="0" w:space="0" w:color="auto" w:frame="1"/>
+        </w:rPr>
+        <w:t xml:space="preserve">which can either make it easier or more difficult to engage with open science practices compared to others. </w:t>
+      </w:r>
+      <w:r>
+        <w:rPr>
+          <w:rFonts w:eastAsia="Times New Roman" w:cstheme="minorHAnsi"/>
+          <w:color w:val="333333"/>
+          <w:sz w:val="20"/>
+          <w:szCs w:val="20"/>
+          <w:bdr w:val="none" w:sz="0" w:space="0" w:color="auto" w:frame="1"/>
+        </w:rPr>
+        <w:t xml:space="preserve">Everyone </w:t>
+      </w:r>
+      <w:r>
+        <w:rPr>
+          <w:rFonts w:eastAsia="Times New Roman" w:cstheme="minorHAnsi"/>
+          <w:color w:val="333333"/>
+          <w:sz w:val="20"/>
+          <w:szCs w:val="20"/>
+          <w:bdr w:val="none" w:sz="0" w:space="0" w:color="auto" w:frame="1"/>
+        </w:rPr>
+        <w:t>does what they can</w:t>
+      </w:r>
+      <w:r>
+        <w:rPr>
+          <w:rFonts w:eastAsia="Times New Roman" w:cstheme="minorHAnsi"/>
+          <w:color w:val="333333"/>
+          <w:sz w:val="20"/>
+          <w:szCs w:val="20"/>
+          <w:bdr w:val="none" w:sz="0" w:space="0" w:color="auto" w:frame="1"/>
+        </w:rPr>
+        <w:t>,</w:t>
+      </w:r>
+      <w:r>
+        <w:rPr>
+          <w:rFonts w:eastAsia="Times New Roman" w:cstheme="minorHAnsi"/>
+          <w:color w:val="333333"/>
+          <w:sz w:val="20"/>
+          <w:szCs w:val="20"/>
+          <w:bdr w:val="none" w:sz="0" w:space="0" w:color="auto" w:frame="1"/>
+        </w:rPr>
+        <w:t xml:space="preserve"> every step taken </w:t>
+      </w:r>
+      <w:r>
+        <w:rPr>
+          <w:rFonts w:eastAsia="Times New Roman" w:cstheme="minorHAnsi"/>
+          <w:color w:val="333333"/>
+          <w:sz w:val="20"/>
+          <w:szCs w:val="20"/>
+          <w:bdr w:val="none" w:sz="0" w:space="0" w:color="auto" w:frame="1"/>
+        </w:rPr>
+        <w:t xml:space="preserve">towards more openness </w:t>
+      </w:r>
+      <w:r>
+        <w:rPr>
+          <w:rFonts w:eastAsia="Times New Roman" w:cstheme="minorHAnsi"/>
+          <w:color w:val="333333"/>
+          <w:sz w:val="20"/>
+          <w:szCs w:val="20"/>
+          <w:bdr w:val="none" w:sz="0" w:space="0" w:color="auto" w:frame="1"/>
+        </w:rPr>
+        <w:t>is great, and we appreciate and celebrate that</w:t>
+      </w:r>
+      <w:r>
+        <w:rPr>
+          <w:rFonts w:eastAsia="Times New Roman" w:cstheme="minorHAnsi"/>
+          <w:color w:val="333333"/>
+          <w:sz w:val="20"/>
+          <w:szCs w:val="20"/>
+          <w:bdr w:val="none" w:sz="0" w:space="0" w:color="auto" w:frame="1"/>
+        </w:rPr>
+        <w:t>. In a similar vein, our group</w:t>
+      </w:r>
+      <w:r>
+        <w:rPr>
+          <w:rFonts w:eastAsia="Times New Roman" w:cstheme="minorHAnsi"/>
+          <w:color w:val="333333"/>
+          <w:sz w:val="20"/>
+          <w:szCs w:val="20"/>
+          <w:bdr w:val="none" w:sz="0" w:space="0" w:color="auto" w:frame="1"/>
+        </w:rPr>
+        <w:t xml:space="preserve"> is </w:t>
+      </w:r>
+      <w:r>
+        <w:rPr>
+          <w:rFonts w:eastAsia="Times New Roman" w:cstheme="minorHAnsi"/>
+          <w:color w:val="333333"/>
+          <w:sz w:val="20"/>
+          <w:szCs w:val="20"/>
+          <w:bdr w:val="none" w:sz="0" w:space="0" w:color="auto" w:frame="1"/>
+        </w:rPr>
+        <w:t>n</w:t>
+      </w:r>
+      <w:r>
+        <w:rPr>
+          <w:rFonts w:eastAsia="Times New Roman" w:cstheme="minorHAnsi"/>
+          <w:color w:val="333333"/>
+          <w:sz w:val="20"/>
+          <w:szCs w:val="20"/>
+          <w:bdr w:val="none" w:sz="0" w:space="0" w:color="auto" w:frame="1"/>
+        </w:rPr>
+        <w:t xml:space="preserve">ot a competition of who ‘is the most open’, instead, we would like to foster a culture of collaboration, where we help each other </w:t>
+      </w:r>
+      <w:r>
+        <w:rPr>
+          <w:rFonts w:eastAsia="Times New Roman" w:cstheme="minorHAnsi"/>
+          <w:color w:val="333333"/>
+          <w:sz w:val="20"/>
+          <w:szCs w:val="20"/>
+          <w:bdr w:val="none" w:sz="0" w:space="0" w:color="auto" w:frame="1"/>
+        </w:rPr>
+        <w:t xml:space="preserve">learn and grow together. </w:t>
+      </w:r>
+      <w:r>
+        <w:rPr>
+          <w:rFonts w:eastAsia="Times New Roman" w:cstheme="minorHAnsi"/>
+          <w:color w:val="333333"/>
+          <w:sz w:val="20"/>
+          <w:szCs w:val="20"/>
+          <w:bdr w:val="none" w:sz="0" w:space="0" w:color="auto" w:frame="1"/>
+        </w:rPr>
+        <w:t>To be able to create such an inclusive environment, it is essential that we take a proactive and explicit approach to counter</w:t>
+      </w:r>
+      <w:r>
+        <w:rPr>
+          <w:rFonts w:eastAsia="Times New Roman" w:cstheme="minorHAnsi"/>
+          <w:color w:val="333333"/>
+          <w:sz w:val="20"/>
+          <w:szCs w:val="20"/>
+          <w:bdr w:val="none" w:sz="0" w:space="0" w:color="auto" w:frame="1"/>
+        </w:rPr>
+        <w:t>act</w:t>
+      </w:r>
+      <w:r>
+        <w:rPr>
+          <w:rFonts w:eastAsia="Times New Roman" w:cstheme="minorHAnsi"/>
+          <w:color w:val="333333"/>
+          <w:sz w:val="20"/>
+          <w:szCs w:val="20"/>
+          <w:bdr w:val="none" w:sz="0" w:space="0" w:color="auto" w:frame="1"/>
+        </w:rPr>
+        <w:t xml:space="preserve"> the systemic inequalities that are present throughout our society. As a start, by </w:t>
+      </w:r>
+      <w:r>
+        <w:rPr>
+          <w:rFonts w:eastAsia="Times New Roman" w:cstheme="minorHAnsi"/>
+          <w:color w:val="333333"/>
+          <w:sz w:val="20"/>
+          <w:szCs w:val="20"/>
+          <w:bdr w:val="none" w:sz="0" w:space="0" w:color="auto" w:frame="1"/>
+        </w:rPr>
+        <w:t>hold</w:t>
+      </w:r>
+      <w:r>
+        <w:rPr>
+          <w:rFonts w:eastAsia="Times New Roman" w:cstheme="minorHAnsi"/>
+          <w:color w:val="333333"/>
+          <w:sz w:val="20"/>
+          <w:szCs w:val="20"/>
+          <w:bdr w:val="none" w:sz="0" w:space="0" w:color="auto" w:frame="1"/>
+        </w:rPr>
+        <w:t>ing</w:t>
+      </w:r>
+      <w:r>
+        <w:rPr>
+          <w:rFonts w:eastAsia="Times New Roman" w:cstheme="minorHAnsi"/>
+          <w:color w:val="333333"/>
+          <w:sz w:val="20"/>
+          <w:szCs w:val="20"/>
+          <w:bdr w:val="none" w:sz="0" w:space="0" w:color="auto" w:frame="1"/>
+        </w:rPr>
+        <w:t xml:space="preserve"> ourselves and each other accountable when noticing forms of sexism, racism, and ableism, and other ‘isms’</w:t>
+      </w:r>
+      <w:r>
+        <w:rPr>
+          <w:rFonts w:eastAsia="Times New Roman" w:cstheme="minorHAnsi"/>
+          <w:color w:val="333333"/>
+          <w:sz w:val="20"/>
+          <w:szCs w:val="20"/>
+          <w:bdr w:val="none" w:sz="0" w:space="0" w:color="auto" w:frame="1"/>
+        </w:rPr>
+        <w:t>, and acknowledging our privileges, including those specific to open science (e.g. having a supportive supervisor). Lastly, this group does not have to be about open science only</w:t>
+      </w:r>
+      <w:r>
+        <w:rPr>
+          <w:rFonts w:eastAsia="Times New Roman" w:cstheme="minorHAnsi"/>
+          <w:color w:val="333333"/>
+          <w:sz w:val="20"/>
+          <w:szCs w:val="20"/>
+          <w:bdr w:val="none" w:sz="0" w:space="0" w:color="auto" w:frame="1"/>
+        </w:rPr>
+        <w:t>. Grad school is stressful, and it is normal to not feel okay some days</w:t>
+      </w:r>
+      <w:r>
+        <w:rPr>
+          <w:rFonts w:eastAsia="Times New Roman" w:cstheme="minorHAnsi"/>
+          <w:color w:val="333333"/>
+          <w:sz w:val="20"/>
+          <w:szCs w:val="20"/>
+          <w:bdr w:val="none" w:sz="0" w:space="0" w:color="auto" w:frame="1"/>
+        </w:rPr>
+        <w:t>.</w:t>
+      </w:r>
+      <w:r>
+        <w:rPr>
+          <w:rFonts w:eastAsia="Times New Roman" w:cstheme="minorHAnsi"/>
+          <w:color w:val="333333"/>
+          <w:sz w:val="20"/>
+          <w:szCs w:val="20"/>
+          <w:bdr w:val="none" w:sz="0" w:space="0" w:color="auto" w:frame="1"/>
+        </w:rPr>
+        <w:t xml:space="preserve"> We aim to create</w:t>
+      </w:r>
+      <w:r>
+        <w:rPr>
+          <w:rFonts w:eastAsia="Times New Roman" w:cstheme="minorHAnsi"/>
+          <w:color w:val="333333"/>
+          <w:sz w:val="20"/>
+          <w:szCs w:val="20"/>
+          <w:bdr w:val="none" w:sz="0" w:space="0" w:color="auto" w:frame="1"/>
+        </w:rPr>
+        <w:t xml:space="preserve"> </w:t>
+      </w:r>
+      <w:r>
+        <w:rPr>
+          <w:rFonts w:eastAsia="Times New Roman" w:cstheme="minorHAnsi"/>
+          <w:color w:val="333333"/>
+          <w:sz w:val="20"/>
+          <w:szCs w:val="20"/>
+          <w:bdr w:val="none" w:sz="0" w:space="0" w:color="auto" w:frame="1"/>
+        </w:rPr>
+        <w:t xml:space="preserve">space for such </w:t>
+      </w:r>
+      <w:proofErr w:type="gramStart"/>
+      <w:r>
+        <w:rPr>
+          <w:rFonts w:eastAsia="Times New Roman" w:cstheme="minorHAnsi"/>
+          <w:color w:val="333333"/>
+          <w:sz w:val="20"/>
+          <w:szCs w:val="20"/>
+          <w:bdr w:val="none" w:sz="0" w:space="0" w:color="auto" w:frame="1"/>
+        </w:rPr>
+        <w:t>feelings, and</w:t>
+      </w:r>
+      <w:proofErr w:type="gramEnd"/>
+      <w:r>
+        <w:rPr>
+          <w:rFonts w:eastAsia="Times New Roman" w:cstheme="minorHAnsi"/>
+          <w:color w:val="333333"/>
+          <w:sz w:val="20"/>
+          <w:szCs w:val="20"/>
+          <w:bdr w:val="none" w:sz="0" w:space="0" w:color="auto" w:frame="1"/>
+        </w:rPr>
+        <w:t xml:space="preserve"> be a place</w:t>
+      </w:r>
+      <w:r>
+        <w:rPr>
+          <w:rFonts w:eastAsia="Times New Roman" w:cstheme="minorHAnsi"/>
+          <w:color w:val="333333"/>
+          <w:sz w:val="20"/>
+          <w:szCs w:val="20"/>
+          <w:bdr w:val="none" w:sz="0" w:space="0" w:color="auto" w:frame="1"/>
+        </w:rPr>
+        <w:t xml:space="preserve"> where you can share and find support, whether </w:t>
+      </w:r>
+      <w:r>
+        <w:rPr>
+          <w:rFonts w:eastAsia="Times New Roman" w:cstheme="minorHAnsi"/>
+          <w:color w:val="333333"/>
+          <w:sz w:val="20"/>
+          <w:szCs w:val="20"/>
+          <w:bdr w:val="none" w:sz="0" w:space="0" w:color="auto" w:frame="1"/>
+        </w:rPr>
+        <w:t xml:space="preserve">the things on your mind are </w:t>
+      </w:r>
+      <w:r>
+        <w:rPr>
+          <w:rFonts w:eastAsia="Times New Roman" w:cstheme="minorHAnsi"/>
+          <w:color w:val="333333"/>
+          <w:sz w:val="20"/>
+          <w:szCs w:val="20"/>
+          <w:bdr w:val="none" w:sz="0" w:space="0" w:color="auto" w:frame="1"/>
+        </w:rPr>
+        <w:t xml:space="preserve">about open science or not. </w:t>
+      </w:r>
+    </w:p>
+    <w:p>
+      <w:pPr>
+        <w:spacing w:line="276" w:lineRule="auto"/>
+        <w:textAlignment w:val="baseline"/>
+        <w:rPr>
+          <w:rFonts w:eastAsia="Times New Roman" w:cstheme="minorHAnsi"/>
+          <w:color w:val="333333"/>
+          <w:sz w:val="20"/>
+          <w:szCs w:val="20"/>
+          <w:bdr w:val="none" w:sz="0" w:space="0" w:color="auto" w:frame="1"/>
+        </w:rPr>
+      </w:pPr>
+    </w:p>
+    <w:p>
+      <w:pPr>
+        <w:spacing w:line="276" w:lineRule="auto"/>
+        <w:textAlignment w:val="baseline"/>
+        <w:rPr>
+          <w:rFonts w:eastAsia="Times New Roman" w:cstheme="minorHAnsi"/>
+          <w:color w:val="333333"/>
+          <w:sz w:val="20"/>
+          <w:szCs w:val="20"/>
+        </w:rPr>
+      </w:pPr>
+      <w:r>
+        <w:rPr>
+          <w:rFonts w:eastAsia="Times New Roman" w:cstheme="minorHAnsi"/>
+          <w:color w:val="333333"/>
+          <w:sz w:val="20"/>
+          <w:szCs w:val="20"/>
+          <w:bdr w:val="none" w:sz="0" w:space="0" w:color="auto" w:frame="1"/>
+        </w:rPr>
+        <w:t xml:space="preserve">In more detail, we </w:t>
+      </w:r>
+      <w:r>
+        <w:rPr>
+          <w:rFonts w:eastAsia="Times New Roman" w:cstheme="minorHAnsi"/>
+          <w:color w:val="333333"/>
+          <w:sz w:val="20"/>
+          <w:szCs w:val="20"/>
+          <w:bdr w:val="none" w:sz="0" w:space="0" w:color="auto" w:frame="1"/>
+        </w:rPr>
+        <w:t>intend</w:t>
+      </w:r>
+      <w:r>
+        <w:rPr>
+          <w:rFonts w:eastAsia="Times New Roman" w:cstheme="minorHAnsi"/>
+          <w:color w:val="333333"/>
+          <w:sz w:val="20"/>
+          <w:szCs w:val="20"/>
+          <w:bdr w:val="none" w:sz="0" w:space="0" w:color="auto" w:frame="1"/>
+        </w:rPr>
+        <w:t xml:space="preserve"> to uphold the following values and principles in this community:</w:t>
       </w:r>
     </w:p>
     <w:p>
@@ -2414,7 +2911,27 @@
           <w:szCs w:val="20"/>
           <w:bdr w:val="none" w:sz="0" w:space="0" w:color="auto" w:frame="1"/>
         </w:rPr>
-        <w:t xml:space="preserve"> Talking about open science practices often brings up weaknesses, mistakes or neglect not only in science in general, but in our own research practices. In my opinion, making science more transparent and open requires us to be honest and humble about the ways our research practices are less than optimal. This is not something to be ashamed of, or to shame others for. We are all in this space to learn and find better ways to conduct our projects. </w:t>
+        <w:t xml:space="preserve"> Talking about open science practices often brings up weaknesses, mistakes or neglect not only in science in general, but in our own research practices. </w:t>
+      </w:r>
+      <w:r>
+        <w:rPr>
+          <w:rFonts w:eastAsia="Times New Roman" w:cstheme="minorHAnsi"/>
+          <w:color w:val="333333"/>
+          <w:sz w:val="20"/>
+          <w:szCs w:val="20"/>
+          <w:bdr w:val="none" w:sz="0" w:space="0" w:color="auto" w:frame="1"/>
+        </w:rPr>
+        <w:t>M</w:t>
+      </w:r>
+      <w:r>
+        <w:rPr>
+          <w:rFonts w:eastAsia="Times New Roman" w:cstheme="minorHAnsi"/>
+          <w:color w:val="333333"/>
+          <w:sz w:val="20"/>
+          <w:szCs w:val="20"/>
+          <w:bdr w:val="none" w:sz="0" w:space="0" w:color="auto" w:frame="1"/>
+        </w:rPr>
+        <w:t xml:space="preserve">aking science more transparent and open requires us to be honest and humble about the ways our research practices are less than optimal. This is not something to be ashamed of, or to shame others for. We are all in this space to learn and find better ways to conduct our projects. </w:t>
       </w:r>
     </w:p>
     <w:p>
@@ -2550,29 +3067,126 @@
           <w:szCs w:val="20"/>
           <w:bdr w:val="none" w:sz="0" w:space="0" w:color="auto" w:frame="1"/>
         </w:rPr>
-        <w:t xml:space="preserve"> expect participants to welcome perspectives different from their own. We acknowledge that systemic inequalities drench our everyday environments, and that some of us hold unearned privilege due to our race, gender, ability, sexual orientation, gender identity, socio-economic status and/or other personal characteristics, while others are disadvantaged. We aim to actively counteract these inequalities by </w:t>
-      </w:r>
-      <w:r>
-        <w:rPr>
-          <w:rFonts w:eastAsia="Times New Roman" w:cstheme="minorHAnsi"/>
-          <w:b/>
-          <w:bCs/>
-          <w:color w:val="333333"/>
-          <w:sz w:val="20"/>
-          <w:szCs w:val="20"/>
-          <w:bdr w:val="none" w:sz="0" w:space="0" w:color="auto" w:frame="1"/>
-        </w:rPr>
-        <w:t>[tracking diversity of persons represented in participants, presenters, used materials (authors, creators), ...??]</w:t>
-      </w:r>
-      <w:r>
-        <w:rPr>
-          <w:rFonts w:eastAsia="Times New Roman" w:cstheme="minorHAnsi"/>
-          <w:color w:val="333333"/>
-          <w:sz w:val="20"/>
-          <w:szCs w:val="20"/>
-          <w:bdr w:val="none" w:sz="0" w:space="0" w:color="auto" w:frame="1"/>
-        </w:rPr>
-        <w:t xml:space="preserve"> At the same time, we recognize our limitations in identifying, preventing and addressing such inequalities, and welcome feedback on how to improve our practices. </w:t>
+        <w:t xml:space="preserve"> expect participants to welcome perspectives different from their own. We acknowledge that systemic inequalities </w:t>
+      </w:r>
+      <w:r>
+        <w:rPr>
+          <w:rFonts w:eastAsia="Times New Roman" w:cstheme="minorHAnsi"/>
+          <w:color w:val="333333"/>
+          <w:sz w:val="20"/>
+          <w:szCs w:val="20"/>
+          <w:bdr w:val="none" w:sz="0" w:space="0" w:color="auto" w:frame="1"/>
+        </w:rPr>
+        <w:t>are present throughout</w:t>
+      </w:r>
+      <w:r>
+        <w:rPr>
+          <w:rFonts w:eastAsia="Times New Roman" w:cstheme="minorHAnsi"/>
+          <w:color w:val="333333"/>
+          <w:sz w:val="20"/>
+          <w:szCs w:val="20"/>
+          <w:bdr w:val="none" w:sz="0" w:space="0" w:color="auto" w:frame="1"/>
+        </w:rPr>
+        <w:t xml:space="preserve"> </w:t>
+      </w:r>
+      <w:r>
+        <w:rPr>
+          <w:rFonts w:eastAsia="Times New Roman" w:cstheme="minorHAnsi"/>
+          <w:color w:val="333333"/>
+          <w:sz w:val="20"/>
+          <w:szCs w:val="20"/>
+          <w:bdr w:val="none" w:sz="0" w:space="0" w:color="auto" w:frame="1"/>
+        </w:rPr>
+        <w:lastRenderedPageBreak/>
+        <w:t xml:space="preserve">our everyday environments, and that some of us hold unearned privilege due to our race, gender, ability, sexual orientation, gender identity, socio-economic status and/or other personal characteristics, while others are </w:t>
+      </w:r>
+      <w:r>
+        <w:rPr>
+          <w:rFonts w:eastAsia="Times New Roman" w:cstheme="minorHAnsi"/>
+          <w:color w:val="333333"/>
+          <w:sz w:val="20"/>
+          <w:szCs w:val="20"/>
+          <w:bdr w:val="none" w:sz="0" w:space="0" w:color="auto" w:frame="1"/>
+        </w:rPr>
+        <w:t>underprivileged</w:t>
+      </w:r>
+      <w:r>
+        <w:rPr>
+          <w:rFonts w:eastAsia="Times New Roman" w:cstheme="minorHAnsi"/>
+          <w:color w:val="333333"/>
+          <w:sz w:val="20"/>
+          <w:szCs w:val="20"/>
+          <w:bdr w:val="none" w:sz="0" w:space="0" w:color="auto" w:frame="1"/>
+        </w:rPr>
+        <w:t xml:space="preserve">. </w:t>
+      </w:r>
+      <w:commentRangeStart w:id="1"/>
+      <w:r>
+        <w:rPr>
+          <w:rFonts w:eastAsia="Times New Roman" w:cstheme="minorHAnsi"/>
+          <w:color w:val="333333"/>
+          <w:sz w:val="20"/>
+          <w:szCs w:val="20"/>
+          <w:bdr w:val="none" w:sz="0" w:space="0" w:color="auto" w:frame="1"/>
+        </w:rPr>
+        <w:t>We aim to actively counteract these inequalities by</w:t>
+      </w:r>
+      <w:r>
+        <w:rPr>
+          <w:rFonts w:eastAsia="Times New Roman" w:cstheme="minorHAnsi"/>
+          <w:color w:val="333333"/>
+          <w:sz w:val="20"/>
+          <w:szCs w:val="20"/>
+          <w:bdr w:val="none" w:sz="0" w:space="0" w:color="auto" w:frame="1"/>
+        </w:rPr>
+        <w:t xml:space="preserve"> </w:t>
+      </w:r>
+      <w:r>
+        <w:rPr>
+          <w:rFonts w:eastAsia="Times New Roman" w:cstheme="minorHAnsi"/>
+          <w:color w:val="333333"/>
+          <w:sz w:val="20"/>
+          <w:szCs w:val="20"/>
+          <w:bdr w:val="none" w:sz="0" w:space="0" w:color="auto" w:frame="1"/>
+        </w:rPr>
+        <w:t xml:space="preserve">raising and making space for issues of systemic inequalities in our discussions as they relate to both open science specifically and our society in general, </w:t>
+      </w:r>
+      <w:r>
+        <w:rPr>
+          <w:rFonts w:eastAsia="Times New Roman" w:cstheme="minorHAnsi"/>
+          <w:color w:val="333333"/>
+          <w:sz w:val="20"/>
+          <w:szCs w:val="20"/>
+          <w:bdr w:val="none" w:sz="0" w:space="0" w:color="auto" w:frame="1"/>
+        </w:rPr>
+        <w:t>keeping track of and actively seeking out resources, participants and presenters of a diverse range of backgrounds, including race, gender and ability.</w:t>
+      </w:r>
+      <w:r>
+        <w:rPr>
+          <w:rFonts w:eastAsia="Times New Roman" w:cstheme="minorHAnsi"/>
+          <w:color w:val="333333"/>
+          <w:sz w:val="20"/>
+          <w:szCs w:val="20"/>
+          <w:bdr w:val="none" w:sz="0" w:space="0" w:color="auto" w:frame="1"/>
+        </w:rPr>
+        <w:t xml:space="preserve"> </w:t>
+      </w:r>
+      <w:commentRangeEnd w:id="1"/>
+      <w:r>
+        <w:rPr>
+          <w:rStyle w:val="CommentReference"/>
+        </w:rPr>
+        <w:commentReference w:id="1"/>
+      </w:r>
+      <w:r>
+        <w:rPr>
+          <w:rFonts w:eastAsia="Times New Roman" w:cstheme="minorHAnsi"/>
+          <w:color w:val="333333"/>
+          <w:sz w:val="20"/>
+          <w:szCs w:val="20"/>
+          <w:bdr w:val="none" w:sz="0" w:space="0" w:color="auto" w:frame="1"/>
+        </w:rPr>
+        <w:t xml:space="preserve">At the same time, we recognize our limitations in identifying, preventing and addressing such inequalities, and welcome feedback on how to improve our practices. </w:t>
       </w:r>
     </w:p>
     <w:p>
@@ -2610,7 +3224,27 @@
           <w:szCs w:val="20"/>
           <w:bdr w:val="none" w:sz="0" w:space="0" w:color="auto" w:frame="1"/>
         </w:rPr>
-        <w:t xml:space="preserve"> Be considerate of how the language you use may impact others. Violent language, threats, demeaning jokes, intimidation and exclusionary comments have no place in our space. </w:t>
+        <w:t xml:space="preserve"> Be considerate of how the language you use may impact others. Violent language, threats, demeaning jokes, intimidation and exclusionary comments </w:t>
+      </w:r>
+      <w:r>
+        <w:rPr>
+          <w:rFonts w:eastAsia="Times New Roman" w:cstheme="minorHAnsi"/>
+          <w:color w:val="333333"/>
+          <w:sz w:val="20"/>
+          <w:szCs w:val="20"/>
+          <w:bdr w:val="none" w:sz="0" w:space="0" w:color="auto" w:frame="1"/>
+        </w:rPr>
+        <w:t xml:space="preserve">involving, but not limited to race, sex, gender, ability, sexual orientation, gender identity, socio-economic status and/or other personal characteristics </w:t>
+      </w:r>
+      <w:r>
+        <w:rPr>
+          <w:rFonts w:eastAsia="Times New Roman" w:cstheme="minorHAnsi"/>
+          <w:color w:val="333333"/>
+          <w:sz w:val="20"/>
+          <w:szCs w:val="20"/>
+          <w:bdr w:val="none" w:sz="0" w:space="0" w:color="auto" w:frame="1"/>
+        </w:rPr>
+        <w:t xml:space="preserve">have no place in our space. </w:t>
       </w:r>
     </w:p>
     <w:p>
@@ -2648,29 +3282,55 @@
           <w:szCs w:val="20"/>
           <w:bdr w:val="none" w:sz="0" w:space="0" w:color="auto" w:frame="1"/>
         </w:rPr>
-        <w:t xml:space="preserve"> We follow the accountable spaces guidelines put forth by the </w:t>
-      </w:r>
-      <w:proofErr w:type="gramStart"/>
-      <w:r>
-        <w:rPr>
-          <w:rFonts w:eastAsia="Times New Roman" w:cstheme="minorHAnsi"/>
-          <w:color w:val="333333"/>
-          <w:sz w:val="20"/>
-          <w:szCs w:val="20"/>
-          <w:bdr w:val="none" w:sz="0" w:space="0" w:color="auto" w:frame="1"/>
-        </w:rPr>
-        <w:t>AROC .</w:t>
-      </w:r>
-      <w:proofErr w:type="gramEnd"/>
-      <w:r>
-        <w:rPr>
-          <w:rFonts w:eastAsia="Times New Roman" w:cstheme="minorHAnsi"/>
-          <w:color w:val="333333"/>
-          <w:sz w:val="20"/>
-          <w:szCs w:val="20"/>
-          <w:bdr w:val="none" w:sz="0" w:space="0" w:color="auto" w:frame="1"/>
-        </w:rPr>
-        <w:t xml:space="preserve"> In brief, we are open to critical self-reflection, avoid making assumptions about other people, consider our privilege and potential power dynamics that might be present, and apologize, listen and adjust our behaviour when we say something problematic. When we see something inappropriate happening, we speak up, or, if we don't feel comfortable intervening, we find other ways to address the situation. </w:t>
+        <w:t xml:space="preserve"> We follow the accountable spaces guidelines put forth by the AROC. In brief, we are open to critical self-reflection, avoid making assumptions about other people, consider our privilege and potential power dynamics that might be present, and apologize, listen and adjust our behaviour when we say something problematic. When we see something inappropriate happening, we speak up, or, if we don't feel comfortable intervening, we find other ways to address the situation</w:t>
+      </w:r>
+      <w:r>
+        <w:rPr>
+          <w:rFonts w:eastAsia="Times New Roman" w:cstheme="minorHAnsi"/>
+          <w:color w:val="333333"/>
+          <w:sz w:val="20"/>
+          <w:szCs w:val="20"/>
+          <w:bdr w:val="none" w:sz="0" w:space="0" w:color="auto" w:frame="1"/>
+        </w:rPr>
+        <w:t xml:space="preserve"> (for example by contacting the </w:t>
+      </w:r>
+      <w:commentRangeStart w:id="2"/>
+      <w:r>
+        <w:rPr>
+          <w:rFonts w:eastAsia="Times New Roman" w:cstheme="minorHAnsi"/>
+          <w:color w:val="333333"/>
+          <w:sz w:val="20"/>
+          <w:szCs w:val="20"/>
+          <w:bdr w:val="none" w:sz="0" w:space="0" w:color="auto" w:frame="1"/>
+        </w:rPr>
+        <w:t>Conflict Resolution response team</w:t>
+      </w:r>
+      <w:commentRangeEnd w:id="2"/>
+      <w:r>
+        <w:rPr>
+          <w:rStyle w:val="CommentReference"/>
+        </w:rPr>
+        <w:commentReference w:id="2"/>
+      </w:r>
+      <w:r>
+        <w:rPr>
+          <w:rFonts w:eastAsia="Times New Roman" w:cstheme="minorHAnsi"/>
+          <w:color w:val="333333"/>
+          <w:sz w:val="20"/>
+          <w:szCs w:val="20"/>
+          <w:bdr w:val="none" w:sz="0" w:space="0" w:color="auto" w:frame="1"/>
+        </w:rPr>
+        <w:t>)</w:t>
+      </w:r>
+      <w:r>
+        <w:rPr>
+          <w:rFonts w:eastAsia="Times New Roman" w:cstheme="minorHAnsi"/>
+          <w:color w:val="333333"/>
+          <w:sz w:val="20"/>
+          <w:szCs w:val="20"/>
+          <w:bdr w:val="none" w:sz="0" w:space="0" w:color="auto" w:frame="1"/>
+        </w:rPr>
+        <w:t xml:space="preserve">. </w:t>
       </w:r>
     </w:p>
     <w:p>
@@ -2708,16 +3368,231 @@
           <w:szCs w:val="20"/>
           <w:bdr w:val="none" w:sz="0" w:space="0" w:color="auto" w:frame="1"/>
         </w:rPr>
-        <w:t>It</w:t>
-      </w:r>
-      <w:r>
-        <w:rPr>
-          <w:rFonts w:eastAsia="Times New Roman" w:cstheme="minorHAnsi"/>
-          <w:color w:val="333333"/>
-          <w:sz w:val="20"/>
-          <w:szCs w:val="20"/>
-        </w:rPr>
-        <w:t>’s okay not to be okay …..</w:t>
+        <w:t>We welcome everyone into our spaces as they are.</w:t>
+      </w:r>
+      <w:r>
+        <w:rPr>
+          <w:rFonts w:eastAsia="Times New Roman" w:cstheme="minorHAnsi"/>
+          <w:b/>
+          <w:bCs/>
+          <w:color w:val="333333"/>
+          <w:sz w:val="20"/>
+          <w:szCs w:val="20"/>
+          <w:bdr w:val="none" w:sz="0" w:space="0" w:color="auto" w:frame="1"/>
+        </w:rPr>
+        <w:t xml:space="preserve"> </w:t>
+      </w:r>
+      <w:r>
+        <w:rPr>
+          <w:rFonts w:eastAsia="Times New Roman" w:cstheme="minorHAnsi"/>
+          <w:color w:val="333333"/>
+          <w:sz w:val="20"/>
+          <w:szCs w:val="20"/>
+          <w:bdr w:val="none" w:sz="0" w:space="0" w:color="auto" w:frame="1"/>
+        </w:rPr>
+        <w:t>Too often we are</w:t>
+      </w:r>
+      <w:r>
+        <w:rPr>
+          <w:rFonts w:eastAsia="Times New Roman" w:cstheme="minorHAnsi"/>
+          <w:color w:val="333333"/>
+          <w:sz w:val="20"/>
+          <w:szCs w:val="20"/>
+          <w:bdr w:val="none" w:sz="0" w:space="0" w:color="auto" w:frame="1"/>
+        </w:rPr>
+        <w:t xml:space="preserve"> encourage</w:t>
+      </w:r>
+      <w:r>
+        <w:rPr>
+          <w:rFonts w:eastAsia="Times New Roman" w:cstheme="minorHAnsi"/>
+          <w:color w:val="333333"/>
+          <w:sz w:val="20"/>
+          <w:szCs w:val="20"/>
+          <w:bdr w:val="none" w:sz="0" w:space="0" w:color="auto" w:frame="1"/>
+        </w:rPr>
+        <w:t xml:space="preserve">d </w:t>
+      </w:r>
+      <w:r>
+        <w:rPr>
+          <w:rFonts w:eastAsia="Times New Roman" w:cstheme="minorHAnsi"/>
+          <w:color w:val="333333"/>
+          <w:sz w:val="20"/>
+          <w:szCs w:val="20"/>
+          <w:bdr w:val="none" w:sz="0" w:space="0" w:color="auto" w:frame="1"/>
+        </w:rPr>
+        <w:t>or require</w:t>
+      </w:r>
+      <w:r>
+        <w:rPr>
+          <w:rFonts w:eastAsia="Times New Roman" w:cstheme="minorHAnsi"/>
+          <w:color w:val="333333"/>
+          <w:sz w:val="20"/>
+          <w:szCs w:val="20"/>
+          <w:bdr w:val="none" w:sz="0" w:space="0" w:color="auto" w:frame="1"/>
+        </w:rPr>
+        <w:t>d</w:t>
+      </w:r>
+      <w:r>
+        <w:rPr>
+          <w:rFonts w:eastAsia="Times New Roman" w:cstheme="minorHAnsi"/>
+          <w:color w:val="333333"/>
+          <w:sz w:val="20"/>
+          <w:szCs w:val="20"/>
+          <w:bdr w:val="none" w:sz="0" w:space="0" w:color="auto" w:frame="1"/>
+        </w:rPr>
+        <w:t xml:space="preserve"> to hide away how we are feeling or what is going on with us</w:t>
+      </w:r>
+      <w:r>
+        <w:rPr>
+          <w:rFonts w:eastAsia="Times New Roman" w:cstheme="minorHAnsi"/>
+          <w:color w:val="333333"/>
+          <w:sz w:val="20"/>
+          <w:szCs w:val="20"/>
+          <w:bdr w:val="none" w:sz="0" w:space="0" w:color="auto" w:frame="1"/>
+        </w:rPr>
+        <w:t>, leaving many of us feeling isolated or alone in our struggles</w:t>
+      </w:r>
+      <w:r>
+        <w:rPr>
+          <w:rFonts w:eastAsia="Times New Roman" w:cstheme="minorHAnsi"/>
+          <w:color w:val="333333"/>
+          <w:sz w:val="20"/>
+          <w:szCs w:val="20"/>
+          <w:bdr w:val="none" w:sz="0" w:space="0" w:color="auto" w:frame="1"/>
+        </w:rPr>
+        <w:t xml:space="preserve">. </w:t>
+      </w:r>
+      <w:r>
+        <w:rPr>
+          <w:rFonts w:eastAsia="Times New Roman" w:cstheme="minorHAnsi"/>
+          <w:color w:val="333333"/>
+          <w:sz w:val="20"/>
+          <w:szCs w:val="20"/>
+          <w:bdr w:val="none" w:sz="0" w:space="0" w:color="auto" w:frame="1"/>
+        </w:rPr>
+        <w:t>We recognize that grad school</w:t>
+      </w:r>
+      <w:r>
+        <w:rPr>
+          <w:rFonts w:eastAsia="Times New Roman" w:cstheme="minorHAnsi"/>
+          <w:b/>
+          <w:bCs/>
+          <w:color w:val="333333"/>
+          <w:sz w:val="20"/>
+          <w:szCs w:val="20"/>
+          <w:bdr w:val="none" w:sz="0" w:space="0" w:color="auto" w:frame="1"/>
+        </w:rPr>
+        <w:t xml:space="preserve"> </w:t>
+      </w:r>
+      <w:r>
+        <w:rPr>
+          <w:rFonts w:eastAsia="Times New Roman" w:cstheme="minorHAnsi"/>
+          <w:color w:val="333333"/>
+          <w:sz w:val="20"/>
+          <w:szCs w:val="20"/>
+          <w:bdr w:val="none" w:sz="0" w:space="0" w:color="auto" w:frame="1"/>
+        </w:rPr>
+        <w:t>is intense, life is complex and unpredictable</w:t>
+      </w:r>
+      <w:r>
+        <w:rPr>
+          <w:rFonts w:eastAsia="Times New Roman" w:cstheme="minorHAnsi"/>
+          <w:color w:val="333333"/>
+          <w:sz w:val="20"/>
+          <w:szCs w:val="20"/>
+          <w:bdr w:val="none" w:sz="0" w:space="0" w:color="auto" w:frame="1"/>
+        </w:rPr>
+        <w:t xml:space="preserve">, and there are times </w:t>
+      </w:r>
+      <w:r>
+        <w:rPr>
+          <w:rFonts w:eastAsia="Times New Roman" w:cstheme="minorHAnsi"/>
+          <w:color w:val="333333"/>
+          <w:sz w:val="20"/>
+          <w:szCs w:val="20"/>
+          <w:bdr w:val="none" w:sz="0" w:space="0" w:color="auto" w:frame="1"/>
+        </w:rPr>
+        <w:t>we just don’t feel good</w:t>
+      </w:r>
+      <w:r>
+        <w:rPr>
+          <w:rFonts w:eastAsia="Times New Roman" w:cstheme="minorHAnsi"/>
+          <w:color w:val="333333"/>
+          <w:sz w:val="20"/>
+          <w:szCs w:val="20"/>
+          <w:bdr w:val="none" w:sz="0" w:space="0" w:color="auto" w:frame="1"/>
+        </w:rPr>
+        <w:t xml:space="preserve"> or happy</w:t>
+      </w:r>
+      <w:r>
+        <w:rPr>
+          <w:rFonts w:eastAsia="Times New Roman" w:cstheme="minorHAnsi"/>
+          <w:color w:val="333333"/>
+          <w:sz w:val="20"/>
+          <w:szCs w:val="20"/>
+          <w:bdr w:val="none" w:sz="0" w:space="0" w:color="auto" w:frame="1"/>
+        </w:rPr>
+        <w:t>, and that is okay</w:t>
+      </w:r>
+      <w:r>
+        <w:rPr>
+          <w:rFonts w:eastAsia="Times New Roman" w:cstheme="minorHAnsi"/>
+          <w:color w:val="333333"/>
+          <w:sz w:val="20"/>
+          <w:szCs w:val="20"/>
+          <w:bdr w:val="none" w:sz="0" w:space="0" w:color="auto" w:frame="1"/>
+        </w:rPr>
+        <w:t>.</w:t>
+      </w:r>
+      <w:r>
+        <w:rPr>
+          <w:rFonts w:eastAsia="Times New Roman" w:cstheme="minorHAnsi"/>
+          <w:color w:val="333333"/>
+          <w:sz w:val="20"/>
+          <w:szCs w:val="20"/>
+          <w:bdr w:val="none" w:sz="0" w:space="0" w:color="auto" w:frame="1"/>
+        </w:rPr>
+        <w:t xml:space="preserve"> </w:t>
+      </w:r>
+      <w:r>
+        <w:rPr>
+          <w:rFonts w:eastAsia="Times New Roman" w:cstheme="minorHAnsi"/>
+          <w:color w:val="333333"/>
+          <w:sz w:val="20"/>
+          <w:szCs w:val="20"/>
+          <w:bdr w:val="none" w:sz="0" w:space="0" w:color="auto" w:frame="1"/>
+        </w:rPr>
+        <w:t xml:space="preserve">When participating in our group, feel free to engage as much or as little as you feel comfortable with in the moment, and don’t hesitate to share what is on your mind with the group if you’d like to or reach out </w:t>
+      </w:r>
+      <w:r>
+        <w:rPr>
+          <w:rFonts w:eastAsia="Times New Roman" w:cstheme="minorHAnsi"/>
+          <w:color w:val="333333"/>
+          <w:sz w:val="20"/>
+          <w:szCs w:val="20"/>
+          <w:bdr w:val="none" w:sz="0" w:space="0" w:color="auto" w:frame="1"/>
+        </w:rPr>
+        <w:t xml:space="preserve">for </w:t>
+      </w:r>
+      <w:r>
+        <w:rPr>
+          <w:rFonts w:eastAsia="Times New Roman" w:cstheme="minorHAnsi"/>
+          <w:color w:val="333333"/>
+          <w:sz w:val="20"/>
+          <w:szCs w:val="20"/>
+          <w:bdr w:val="none" w:sz="0" w:space="0" w:color="auto" w:frame="1"/>
+        </w:rPr>
+        <w:t xml:space="preserve">one-on-one </w:t>
+      </w:r>
+      <w:r>
+        <w:rPr>
+          <w:rFonts w:eastAsia="Times New Roman" w:cstheme="minorHAnsi"/>
+          <w:color w:val="333333"/>
+          <w:sz w:val="20"/>
+          <w:szCs w:val="20"/>
+          <w:bdr w:val="none" w:sz="0" w:space="0" w:color="auto" w:frame="1"/>
+        </w:rPr>
+        <w:t xml:space="preserve">support. </w:t>
       </w:r>
     </w:p>
     <w:p>
@@ -2745,12 +3620,13 @@
           <w:szCs w:val="20"/>
           <w:bdr w:val="none" w:sz="0" w:space="0" w:color="auto" w:frame="1"/>
         </w:rPr>
-        <w:lastRenderedPageBreak/>
         <w:t>We do not tolerate harassment:</w:t>
       </w:r>
       <w:r>
         <w:rPr>
           <w:rFonts w:eastAsia="Times New Roman" w:cstheme="minorHAnsi"/>
+          <w:b/>
+          <w:bCs/>
           <w:color w:val="333333"/>
           <w:sz w:val="20"/>
           <w:szCs w:val="20"/>
@@ -2761,14 +3637,152 @@
       <w:r>
         <w:rPr>
           <w:rFonts w:eastAsia="Times New Roman" w:cstheme="minorHAnsi"/>
-          <w:i/>
-          <w:iCs/>
-          <w:color w:val="333333"/>
-          <w:sz w:val="20"/>
-          <w:szCs w:val="20"/>
-          <w:bdr w:val="none" w:sz="0" w:space="0" w:color="auto" w:frame="1"/>
-        </w:rPr>
-        <w:t>Harassment includes unwanted physical contact, sexual attention, or repeated social contact. Know that consent is explicit, conscious and continuous—not implied. If you are unsure whether your behaviour towards another person is welcome, ask them. If someone tells you to stop, do so.</w:t>
+          <w:color w:val="333333"/>
+          <w:sz w:val="20"/>
+          <w:szCs w:val="20"/>
+          <w:bdr w:val="none" w:sz="0" w:space="0" w:color="auto" w:frame="1"/>
+        </w:rPr>
+        <w:t>All forms</w:t>
+      </w:r>
+      <w:r>
+        <w:rPr>
+          <w:rFonts w:eastAsia="Times New Roman" w:cstheme="minorHAnsi"/>
+          <w:color w:val="333333"/>
+          <w:sz w:val="20"/>
+          <w:szCs w:val="20"/>
+          <w:bdr w:val="none" w:sz="0" w:space="0" w:color="auto" w:frame="1"/>
+        </w:rPr>
+        <w:t xml:space="preserve"> of harassment, including</w:t>
+      </w:r>
+      <w:r>
+        <w:rPr>
+          <w:rFonts w:eastAsia="Times New Roman" w:cstheme="minorHAnsi"/>
+          <w:b/>
+          <w:bCs/>
+          <w:color w:val="333333"/>
+          <w:sz w:val="20"/>
+          <w:szCs w:val="20"/>
+          <w:bdr w:val="none" w:sz="0" w:space="0" w:color="auto" w:frame="1"/>
+        </w:rPr>
+        <w:t xml:space="preserve"> </w:t>
+      </w:r>
+      <w:r>
+        <w:rPr>
+          <w:rFonts w:eastAsia="Times New Roman" w:cstheme="minorHAnsi"/>
+          <w:color w:val="333333"/>
+          <w:sz w:val="20"/>
+          <w:szCs w:val="20"/>
+          <w:bdr w:val="none" w:sz="0" w:space="0" w:color="auto" w:frame="1"/>
+        </w:rPr>
+        <w:t xml:space="preserve">unwanted </w:t>
+      </w:r>
+      <w:r>
+        <w:rPr>
+          <w:rFonts w:eastAsia="Times New Roman" w:cstheme="minorHAnsi"/>
+          <w:color w:val="333333"/>
+          <w:sz w:val="20"/>
+          <w:szCs w:val="20"/>
+          <w:bdr w:val="none" w:sz="0" w:space="0" w:color="auto" w:frame="1"/>
+        </w:rPr>
+        <w:t>social and physical contact, sexual attention</w:t>
+      </w:r>
+      <w:r>
+        <w:rPr>
+          <w:rFonts w:eastAsia="Times New Roman" w:cstheme="minorHAnsi"/>
+          <w:color w:val="333333"/>
+          <w:sz w:val="20"/>
+          <w:szCs w:val="20"/>
+          <w:bdr w:val="none" w:sz="0" w:space="0" w:color="auto" w:frame="1"/>
+        </w:rPr>
+        <w:t xml:space="preserve"> and inappropriate or hostile comments</w:t>
+      </w:r>
+      <w:r>
+        <w:rPr>
+          <w:rFonts w:eastAsia="Times New Roman" w:cstheme="minorHAnsi"/>
+          <w:color w:val="333333"/>
+          <w:sz w:val="20"/>
+          <w:szCs w:val="20"/>
+          <w:bdr w:val="none" w:sz="0" w:space="0" w:color="auto" w:frame="1"/>
+        </w:rPr>
+        <w:t xml:space="preserve"> are </w:t>
+      </w:r>
+      <w:r>
+        <w:rPr>
+          <w:rFonts w:eastAsia="Times New Roman" w:cstheme="minorHAnsi"/>
+          <w:color w:val="333333"/>
+          <w:sz w:val="20"/>
+          <w:szCs w:val="20"/>
+          <w:bdr w:val="none" w:sz="0" w:space="0" w:color="auto" w:frame="1"/>
+        </w:rPr>
+        <w:t>unacceptable</w:t>
+      </w:r>
+      <w:r>
+        <w:rPr>
+          <w:rFonts w:eastAsia="Times New Roman" w:cstheme="minorHAnsi"/>
+          <w:color w:val="333333"/>
+          <w:sz w:val="20"/>
+          <w:szCs w:val="20"/>
+          <w:bdr w:val="none" w:sz="0" w:space="0" w:color="auto" w:frame="1"/>
+        </w:rPr>
+        <w:t xml:space="preserve">. Please remember that consent has to be given explicitly, consciously and continuously, implicit and implied signals do not count. When you are </w:t>
+      </w:r>
+      <w:r>
+        <w:rPr>
+          <w:rFonts w:eastAsia="Times New Roman" w:cstheme="minorHAnsi"/>
+          <w:color w:val="333333"/>
+          <w:sz w:val="20"/>
+          <w:szCs w:val="20"/>
+          <w:bdr w:val="none" w:sz="0" w:space="0" w:color="auto" w:frame="1"/>
+        </w:rPr>
+        <w:t>un</w:t>
+      </w:r>
+      <w:r>
+        <w:rPr>
+          <w:rFonts w:eastAsia="Times New Roman" w:cstheme="minorHAnsi"/>
+          <w:color w:val="333333"/>
+          <w:sz w:val="20"/>
+          <w:szCs w:val="20"/>
+          <w:bdr w:val="none" w:sz="0" w:space="0" w:color="auto" w:frame="1"/>
+        </w:rPr>
+        <w:t xml:space="preserve">certain if your behaviour towards someone else is welcome or not, please don’t hesitate to ask them. </w:t>
+      </w:r>
+      <w:r>
+        <w:rPr>
+          <w:rFonts w:eastAsia="Times New Roman" w:cstheme="minorHAnsi"/>
+          <w:color w:val="333333"/>
+          <w:sz w:val="20"/>
+          <w:szCs w:val="20"/>
+          <w:bdr w:val="none" w:sz="0" w:space="0" w:color="auto" w:frame="1"/>
+        </w:rPr>
+        <w:t xml:space="preserve">Stop when someone tells you to stop. All reports of harassment will be looked into by the </w:t>
+      </w:r>
+      <w:commentRangeStart w:id="3"/>
+      <w:r>
+        <w:rPr>
+          <w:rFonts w:eastAsia="Times New Roman" w:cstheme="minorHAnsi"/>
+          <w:color w:val="333333"/>
+          <w:sz w:val="20"/>
+          <w:szCs w:val="20"/>
+          <w:bdr w:val="none" w:sz="0" w:space="0" w:color="auto" w:frame="1"/>
+        </w:rPr>
+        <w:t xml:space="preserve">Conflict Resolution response team, </w:t>
+      </w:r>
+      <w:commentRangeEnd w:id="3"/>
+      <w:r>
+        <w:rPr>
+          <w:rStyle w:val="CommentReference"/>
+        </w:rPr>
+        <w:commentReference w:id="3"/>
+      </w:r>
+      <w:r>
+        <w:rPr>
+          <w:rFonts w:eastAsia="Times New Roman" w:cstheme="minorHAnsi"/>
+          <w:color w:val="333333"/>
+          <w:sz w:val="20"/>
+          <w:szCs w:val="20"/>
+          <w:bdr w:val="none" w:sz="0" w:space="0" w:color="auto" w:frame="1"/>
+        </w:rPr>
+        <w:t>and continued harassment can lead to expulsion from the group.</w:t>
       </w:r>
     </w:p>
     <w:p>
@@ -2811,36 +3825,74 @@
       <w:r>
         <w:rPr>
           <w:rFonts w:eastAsia="Times New Roman" w:cstheme="minorHAnsi"/>
-          <w:i/>
-          <w:iCs/>
-          <w:color w:val="333333"/>
-          <w:sz w:val="20"/>
-          <w:szCs w:val="20"/>
-          <w:bdr w:val="none" w:sz="0" w:space="0" w:color="auto" w:frame="1"/>
-        </w:rPr>
-        <w:t xml:space="preserve">Do not </w:t>
-      </w:r>
-      <w:r>
-        <w:rPr>
-          <w:rFonts w:eastAsia="Times New Roman" w:cstheme="minorHAnsi"/>
-          <w:color w:val="333333"/>
-          <w:sz w:val="20"/>
-          <w:szCs w:val="20"/>
-          <w:bdr w:val="none" w:sz="0" w:space="0" w:color="auto" w:frame="1"/>
-        </w:rPr>
-        <w:t>share information shared in this group (either verbally or written) or t</w:t>
-      </w:r>
-      <w:r>
-        <w:rPr>
-          <w:rFonts w:eastAsia="Times New Roman" w:cstheme="minorHAnsi"/>
-          <w:i/>
-          <w:iCs/>
-          <w:color w:val="333333"/>
-          <w:sz w:val="20"/>
-          <w:szCs w:val="20"/>
-          <w:bdr w:val="none" w:sz="0" w:space="0" w:color="auto" w:frame="1"/>
-        </w:rPr>
-        <w:t>ake photographs of others without their permission. Note that posting (or threatening to post) personally identifying information of others without their consent ("doxing") is a form of harassment.</w:t>
+          <w:color w:val="333333"/>
+          <w:sz w:val="20"/>
+          <w:szCs w:val="20"/>
+          <w:bdr w:val="none" w:sz="0" w:space="0" w:color="auto" w:frame="1"/>
+        </w:rPr>
+        <w:t xml:space="preserve">The information shared in this group </w:t>
+      </w:r>
+      <w:r>
+        <w:rPr>
+          <w:rFonts w:eastAsia="Times New Roman" w:cstheme="minorHAnsi"/>
+          <w:color w:val="333333"/>
+          <w:sz w:val="20"/>
+          <w:szCs w:val="20"/>
+          <w:bdr w:val="none" w:sz="0" w:space="0" w:color="auto" w:frame="1"/>
+        </w:rPr>
+        <w:t xml:space="preserve">(both written and verbal) </w:t>
+      </w:r>
+      <w:r>
+        <w:rPr>
+          <w:rFonts w:eastAsia="Times New Roman" w:cstheme="minorHAnsi"/>
+          <w:color w:val="333333"/>
+          <w:sz w:val="20"/>
+          <w:szCs w:val="20"/>
+          <w:bdr w:val="none" w:sz="0" w:space="0" w:color="auto" w:frame="1"/>
+        </w:rPr>
+        <w:t xml:space="preserve">should not be shared without permission. </w:t>
+      </w:r>
+      <w:r>
+        <w:rPr>
+          <w:rFonts w:eastAsia="Times New Roman" w:cstheme="minorHAnsi"/>
+          <w:color w:val="333333"/>
+          <w:sz w:val="20"/>
+          <w:szCs w:val="20"/>
+          <w:bdr w:val="none" w:sz="0" w:space="0" w:color="auto" w:frame="1"/>
+        </w:rPr>
+        <w:t xml:space="preserve">Also refrain from taking pictures of others without their agreement. Posting or threatening to post personal, private or identifying information from someone else without their consent (i.e. doxing) is </w:t>
+      </w:r>
+      <w:r>
+        <w:rPr>
+          <w:rFonts w:eastAsia="Times New Roman" w:cstheme="minorHAnsi"/>
+          <w:color w:val="333333"/>
+          <w:sz w:val="20"/>
+          <w:szCs w:val="20"/>
+          <w:bdr w:val="none" w:sz="0" w:space="0" w:color="auto" w:frame="1"/>
+        </w:rPr>
+        <w:t xml:space="preserve">a type of </w:t>
+      </w:r>
+      <w:proofErr w:type="gramStart"/>
+      <w:r>
+        <w:rPr>
+          <w:rFonts w:eastAsia="Times New Roman" w:cstheme="minorHAnsi"/>
+          <w:color w:val="333333"/>
+          <w:sz w:val="20"/>
+          <w:szCs w:val="20"/>
+          <w:bdr w:val="none" w:sz="0" w:space="0" w:color="auto" w:frame="1"/>
+        </w:rPr>
+        <w:t>harassment, and</w:t>
+      </w:r>
+      <w:proofErr w:type="gramEnd"/>
+      <w:r>
+        <w:rPr>
+          <w:rFonts w:eastAsia="Times New Roman" w:cstheme="minorHAnsi"/>
+          <w:color w:val="333333"/>
+          <w:sz w:val="20"/>
+          <w:szCs w:val="20"/>
+          <w:bdr w:val="none" w:sz="0" w:space="0" w:color="auto" w:frame="1"/>
+        </w:rPr>
+        <w:t xml:space="preserve"> engaging in such behaviour can have serious consequences for your participation in this group. </w:t>
       </w:r>
     </w:p>
     <w:p>
@@ -2878,7 +3930,63 @@
           <w:sz w:val="20"/>
           <w:szCs w:val="20"/>
         </w:rPr>
-        <w:t xml:space="preserve">We are all capable human beings, with our own strengths and limitations. This space is not about who is ‘best in open science’, but a place to find and give support to each other. </w:t>
+        <w:t>We are all capable human beings, with our own strengths and limitations. This space is not about who is ‘</w:t>
+      </w:r>
+      <w:r>
+        <w:rPr>
+          <w:rFonts w:eastAsia="Times New Roman" w:cstheme="minorHAnsi"/>
+          <w:color w:val="333333"/>
+          <w:sz w:val="20"/>
+          <w:szCs w:val="20"/>
+        </w:rPr>
+        <w:t xml:space="preserve">the </w:t>
+      </w:r>
+      <w:r>
+        <w:rPr>
+          <w:rFonts w:eastAsia="Times New Roman" w:cstheme="minorHAnsi"/>
+          <w:color w:val="333333"/>
+          <w:sz w:val="20"/>
+          <w:szCs w:val="20"/>
+        </w:rPr>
+        <w:t xml:space="preserve">best </w:t>
+      </w:r>
+      <w:r>
+        <w:rPr>
+          <w:rFonts w:eastAsia="Times New Roman" w:cstheme="minorHAnsi"/>
+          <w:color w:val="333333"/>
+          <w:sz w:val="20"/>
+          <w:szCs w:val="20"/>
+        </w:rPr>
+        <w:t>at</w:t>
+      </w:r>
+      <w:r>
+        <w:rPr>
+          <w:rFonts w:eastAsia="Times New Roman" w:cstheme="minorHAnsi"/>
+          <w:color w:val="333333"/>
+          <w:sz w:val="20"/>
+          <w:szCs w:val="20"/>
+        </w:rPr>
+        <w:t xml:space="preserve"> open science’, but a place to find and give support to each other</w:t>
+      </w:r>
+      <w:r>
+        <w:rPr>
+          <w:rFonts w:eastAsia="Times New Roman" w:cstheme="minorHAnsi"/>
+          <w:color w:val="333333"/>
+          <w:sz w:val="20"/>
+          <w:szCs w:val="20"/>
+        </w:rPr>
+        <w:t xml:space="preserve">, and to learn to be more open together. </w:t>
+      </w:r>
+      <w:r>
+        <w:rPr>
+          <w:rFonts w:eastAsia="Times New Roman" w:cstheme="minorHAnsi"/>
+          <w:b/>
+          <w:bCs/>
+          <w:color w:val="333333"/>
+          <w:sz w:val="20"/>
+          <w:szCs w:val="20"/>
+        </w:rPr>
+        <w:t xml:space="preserve"> </w:t>
       </w:r>
     </w:p>
     <w:p>
@@ -2909,198 +4017,85 @@
         </w:rPr>
         <w:t xml:space="preserve">We give credit where credit is due: </w:t>
       </w:r>
-    </w:p>
-    <w:p>
-      <w:pPr>
-        <w:numPr>
-          <w:ilvl w:val="1"/>
-          <w:numId w:val="8"/>
-        </w:numPr>
-        <w:spacing w:line="276" w:lineRule="auto"/>
-        <w:textAlignment w:val="baseline"/>
-        <w:rPr>
-          <w:rFonts w:eastAsia="Times New Roman" w:cstheme="minorHAnsi"/>
-          <w:b/>
-          <w:bCs/>
-          <w:color w:val="333333"/>
-          <w:sz w:val="20"/>
-          <w:szCs w:val="20"/>
-        </w:rPr>
-      </w:pPr>
-    </w:p>
-    <w:p>
-      <w:pPr>
-        <w:numPr>
-          <w:ilvl w:val="0"/>
-          <w:numId w:val="8"/>
-        </w:numPr>
-        <w:spacing w:line="276" w:lineRule="auto"/>
-        <w:textAlignment w:val="baseline"/>
-        <w:rPr>
-          <w:rFonts w:eastAsia="Times New Roman" w:cstheme="minorHAnsi"/>
-          <w:color w:val="333333"/>
-          <w:sz w:val="20"/>
-          <w:szCs w:val="20"/>
-        </w:rPr>
-      </w:pPr>
-    </w:p>
-    <w:p>
-      <w:pPr>
-        <w:numPr>
-          <w:ilvl w:val="1"/>
-          <w:numId w:val="8"/>
-        </w:numPr>
-        <w:spacing w:line="276" w:lineRule="auto"/>
-        <w:textAlignment w:val="baseline"/>
-        <w:rPr>
-          <w:rFonts w:eastAsia="Times New Roman" w:cstheme="minorHAnsi"/>
-          <w:color w:val="333333"/>
-          <w:sz w:val="20"/>
-          <w:szCs w:val="20"/>
-        </w:rPr>
-      </w:pPr>
-      <w:r>
-        <w:rPr>
-          <w:rFonts w:eastAsia="Times New Roman" w:cstheme="minorHAnsi"/>
-          <w:color w:val="333333"/>
-          <w:sz w:val="20"/>
-          <w:szCs w:val="20"/>
-        </w:rPr>
-        <w:t>Transparency</w:t>
-      </w:r>
-    </w:p>
-    <w:p>
-      <w:pPr>
-        <w:numPr>
-          <w:ilvl w:val="1"/>
-          <w:numId w:val="8"/>
-        </w:numPr>
-        <w:spacing w:line="276" w:lineRule="auto"/>
-        <w:textAlignment w:val="baseline"/>
-        <w:rPr>
-          <w:rFonts w:eastAsia="Times New Roman" w:cstheme="minorHAnsi"/>
-          <w:color w:val="333333"/>
-          <w:sz w:val="20"/>
-          <w:szCs w:val="20"/>
-        </w:rPr>
-      </w:pPr>
-      <w:r>
-        <w:rPr>
-          <w:rFonts w:eastAsia="Times New Roman" w:cstheme="minorHAnsi"/>
-          <w:color w:val="333333"/>
-          <w:sz w:val="20"/>
-          <w:szCs w:val="20"/>
-          <w:bdr w:val="none" w:sz="0" w:space="0" w:color="auto" w:frame="1"/>
-        </w:rPr>
-        <w:t>Giving feedback</w:t>
-      </w:r>
-    </w:p>
-    <w:p>
-      <w:pPr>
-        <w:numPr>
-          <w:ilvl w:val="1"/>
-          <w:numId w:val="8"/>
-        </w:numPr>
-        <w:spacing w:line="276" w:lineRule="auto"/>
-        <w:textAlignment w:val="baseline"/>
-        <w:rPr>
-          <w:rFonts w:eastAsia="Times New Roman" w:cstheme="minorHAnsi"/>
-          <w:color w:val="333333"/>
-          <w:sz w:val="20"/>
-          <w:szCs w:val="20"/>
-        </w:rPr>
-      </w:pPr>
-      <w:r>
-        <w:rPr>
-          <w:rFonts w:eastAsia="Times New Roman" w:cstheme="minorHAnsi"/>
-          <w:color w:val="333333"/>
-          <w:sz w:val="20"/>
-          <w:szCs w:val="20"/>
-          <w:bdr w:val="none" w:sz="0" w:space="0" w:color="auto" w:frame="1"/>
-        </w:rPr>
-        <w:t>Support: space for emotions &amp; difficulties</w:t>
-      </w:r>
-    </w:p>
-    <w:p>
-      <w:pPr>
-        <w:numPr>
-          <w:ilvl w:val="1"/>
-          <w:numId w:val="8"/>
-        </w:numPr>
-        <w:spacing w:line="276" w:lineRule="auto"/>
-        <w:textAlignment w:val="baseline"/>
-        <w:rPr>
-          <w:rFonts w:eastAsia="Times New Roman" w:cstheme="minorHAnsi"/>
-          <w:color w:val="333333"/>
-          <w:sz w:val="20"/>
-          <w:szCs w:val="20"/>
-        </w:rPr>
-      </w:pPr>
-      <w:r>
-        <w:rPr>
-          <w:rFonts w:eastAsia="Times New Roman" w:cstheme="minorHAnsi"/>
-          <w:color w:val="333333"/>
-          <w:sz w:val="20"/>
-          <w:szCs w:val="20"/>
-          <w:bdr w:val="none" w:sz="0" w:space="0" w:color="auto" w:frame="1"/>
-        </w:rPr>
-        <w:t>Conflict resolution</w:t>
-      </w:r>
-    </w:p>
-    <w:p>
-      <w:pPr>
-        <w:numPr>
-          <w:ilvl w:val="1"/>
-          <w:numId w:val="8"/>
-        </w:numPr>
-        <w:spacing w:line="276" w:lineRule="auto"/>
-        <w:textAlignment w:val="baseline"/>
-        <w:rPr>
-          <w:rFonts w:eastAsia="Times New Roman" w:cstheme="minorHAnsi"/>
-          <w:color w:val="333333"/>
-          <w:sz w:val="20"/>
-          <w:szCs w:val="20"/>
-        </w:rPr>
-      </w:pPr>
-      <w:r>
-        <w:rPr>
-          <w:rFonts w:eastAsia="Times New Roman" w:cstheme="minorHAnsi"/>
-          <w:b/>
-          <w:bCs/>
-          <w:color w:val="333333"/>
-          <w:sz w:val="20"/>
-          <w:szCs w:val="20"/>
-          <w:bdr w:val="none" w:sz="0" w:space="0" w:color="auto" w:frame="1"/>
-        </w:rPr>
-        <w:t>Health &amp; Well-Being: We foster physical and psychological well-being within and beyond our community</w:t>
-      </w:r>
-    </w:p>
-    <w:p>
-      <w:pPr>
-        <w:numPr>
-          <w:ilvl w:val="1"/>
-          <w:numId w:val="8"/>
-        </w:numPr>
-        <w:spacing w:line="276" w:lineRule="auto"/>
-        <w:textAlignment w:val="baseline"/>
-        <w:rPr>
-          <w:rFonts w:eastAsia="Times New Roman" w:cstheme="minorHAnsi"/>
-          <w:color w:val="333333"/>
-          <w:sz w:val="20"/>
-          <w:szCs w:val="20"/>
-        </w:rPr>
-      </w:pPr>
-      <w:r>
-        <w:rPr>
-          <w:rFonts w:eastAsia="Times New Roman" w:cstheme="minorHAnsi"/>
-          <w:b/>
-          <w:bCs/>
-          <w:color w:val="333333"/>
-          <w:sz w:val="20"/>
-          <w:szCs w:val="20"/>
-          <w:bdr w:val="none" w:sz="0" w:space="0" w:color="auto" w:frame="1"/>
-        </w:rPr>
-        <w:t>Community: We promote a sense of belonging and collaboration</w:t>
+      <w:r>
+        <w:rPr>
+          <w:rFonts w:eastAsia="Times New Roman" w:cstheme="minorHAnsi"/>
+          <w:color w:val="333333"/>
+          <w:sz w:val="20"/>
+          <w:szCs w:val="20"/>
+        </w:rPr>
+        <w:t xml:space="preserve">Open science is all about sharing information, code and data, and we encourage all materials created for and through the open science student support group to be shared for public use as well. However, this should not mean </w:t>
+      </w:r>
+      <w:r>
+        <w:rPr>
+          <w:rFonts w:eastAsia="Times New Roman" w:cstheme="minorHAnsi"/>
+          <w:color w:val="333333"/>
+          <w:sz w:val="20"/>
+          <w:szCs w:val="20"/>
+        </w:rPr>
+        <w:t xml:space="preserve">you don’t get credit for your work. On the contrary, </w:t>
+      </w:r>
+      <w:r>
+        <w:rPr>
+          <w:rFonts w:eastAsia="Times New Roman" w:cstheme="minorHAnsi"/>
+          <w:color w:val="333333"/>
+          <w:sz w:val="20"/>
+          <w:szCs w:val="20"/>
+        </w:rPr>
+        <w:t xml:space="preserve">if you add a license to your creations, you can get credit for it and </w:t>
+      </w:r>
+      <w:r>
+        <w:rPr>
+          <w:rFonts w:eastAsia="Times New Roman" w:cstheme="minorHAnsi"/>
+          <w:color w:val="333333"/>
+          <w:sz w:val="20"/>
+          <w:szCs w:val="20"/>
+        </w:rPr>
+        <w:t>make sure that others can benefit from your work</w:t>
+      </w:r>
+      <w:r>
+        <w:rPr>
+          <w:rFonts w:eastAsia="Times New Roman" w:cstheme="minorHAnsi"/>
+          <w:color w:val="333333"/>
+          <w:sz w:val="20"/>
+          <w:szCs w:val="20"/>
+        </w:rPr>
+        <w:t xml:space="preserve">. Similarly, when creating materials for our group, you should cite/give credit to the creators of all the sources and materials you use as described in the licence, if one is included. For more information on copy right and licensing, see </w:t>
+      </w:r>
+      <w:commentRangeStart w:id="4"/>
+      <w:r>
+        <w:rPr>
+          <w:rFonts w:eastAsia="Times New Roman" w:cstheme="minorHAnsi"/>
+          <w:color w:val="333333"/>
+          <w:sz w:val="20"/>
+          <w:szCs w:val="20"/>
+        </w:rPr>
+        <w:t>this guide</w:t>
+      </w:r>
+      <w:commentRangeEnd w:id="4"/>
+      <w:r>
+        <w:rPr>
+          <w:rStyle w:val="CommentReference"/>
+        </w:rPr>
+        <w:commentReference w:id="4"/>
+      </w:r>
+      <w:r>
+        <w:rPr>
+          <w:rFonts w:eastAsia="Times New Roman" w:cstheme="minorHAnsi"/>
+          <w:color w:val="333333"/>
+          <w:sz w:val="20"/>
+          <w:szCs w:val="20"/>
+        </w:rPr>
+        <w:t xml:space="preserve">.  </w:t>
+      </w:r>
+      <w:r>
+        <w:rPr>
+          <w:rFonts w:eastAsia="Times New Roman" w:cstheme="minorHAnsi"/>
+          <w:color w:val="333333"/>
+          <w:sz w:val="20"/>
+          <w:szCs w:val="20"/>
+        </w:rPr>
+        <w:t xml:space="preserve"> </w:t>
       </w:r>
     </w:p>
     <w:p>
@@ -3144,7 +4139,7 @@
           <w:szCs w:val="20"/>
         </w:rPr>
       </w:pPr>
-      <w:hyperlink r:id="rId6" w:history="1">
+      <w:hyperlink r:id="rId10" w:history="1">
         <w:proofErr w:type="spellStart"/>
         <w:r>
           <w:rPr>
@@ -3279,7 +4274,7 @@
         </w:rPr>
         <w:t xml:space="preserve">This code is adapted (lightly) from the </w:t>
       </w:r>
-      <w:hyperlink r:id="rId7" w:history="1">
+      <w:hyperlink r:id="rId11" w:history="1">
         <w:r>
           <w:rPr>
             <w:rStyle w:val="Hyperlink"/>
@@ -3300,7 +4295,7 @@
         </w:rPr>
         <w:t xml:space="preserve"> which was itself heavily adapted from the </w:t>
       </w:r>
-      <w:hyperlink r:id="rId8" w:history="1">
+      <w:hyperlink r:id="rId12" w:history="1">
         <w:r>
           <w:rPr>
             <w:rStyle w:val="Hyperlink"/>
@@ -3321,7 +4316,7 @@
         </w:rPr>
         <w:t xml:space="preserve"> and used under a </w:t>
       </w:r>
-      <w:hyperlink r:id="rId9" w:history="1">
+      <w:hyperlink r:id="rId13" w:history="1">
         <w:r>
           <w:rPr>
             <w:rStyle w:val="Hyperlink"/>
@@ -3369,7 +4364,7 @@
         </w:rPr>
         <w:t>Parts of this Code are based on</w:t>
       </w:r>
-      <w:hyperlink r:id="rId10" w:history="1">
+      <w:hyperlink r:id="rId14" w:history="1">
         <w:r>
           <w:rPr>
             <w:rStyle w:val="Hyperlink"/>
@@ -3422,7 +4417,7 @@
         </w:rPr>
         <w:t>,</w:t>
       </w:r>
-      <w:hyperlink r:id="rId11" w:history="1">
+      <w:hyperlink r:id="rId15" w:history="1">
         <w:r>
           <w:rPr>
             <w:rStyle w:val="Hyperlink"/>
@@ -3453,7 +4448,7 @@
         </w:rPr>
         <w:t>,</w:t>
       </w:r>
-      <w:hyperlink r:id="rId12" w:history="1">
+      <w:hyperlink r:id="rId16" w:history="1">
         <w:r>
           <w:rPr>
             <w:rStyle w:val="Hyperlink"/>
@@ -3484,7 +4479,7 @@
         </w:rPr>
         <w:t xml:space="preserve"> and we are also grateful for</w:t>
       </w:r>
-      <w:hyperlink r:id="rId13" w:history="1">
+      <w:hyperlink r:id="rId17" w:history="1">
         <w:r>
           <w:rPr>
             <w:rStyle w:val="Hyperlink"/>
@@ -3653,7 +4648,7 @@
           <w:szCs w:val="20"/>
         </w:rPr>
       </w:pPr>
-      <w:hyperlink r:id="rId14" w:history="1">
+      <w:hyperlink r:id="rId18" w:history="1">
         <w:r>
           <w:rPr>
             <w:rStyle w:val="Hyperlink"/>
@@ -3683,6 +4678,102 @@
     </w:sectPr>
   </w:body>
 </w:document>
+</file>
+
+<file path=word/comments.xml><?xml version="1.0" encoding="utf-8"?>
+<w:comments xmlns:wpc="http://schemas.microsoft.com/office/word/2010/wordprocessingCanvas" xmlns:cx="http://schemas.microsoft.com/office/drawing/2014/chartex" xmlns:cx1="http://schemas.microsoft.com/office/drawing/2015/9/8/chartex" xmlns:cx2="http://schemas.microsoft.com/office/drawing/2015/10/21/chartex" xmlns:cx3="http://schemas.microsoft.com/office/drawing/2016/5/9/chartex" xmlns:cx4="http://schemas.microsoft.com/office/drawing/2016/5/10/chartex" xmlns:cx5="http://schemas.microsoft.com/office/drawing/2016/5/11/chartex" xmlns:cx6="http://schemas.microsoft.com/office/drawing/2016/5/12/chartex" xmlns:cx7="http://schemas.microsoft.com/office/drawing/2016/5/13/chartex" xmlns:cx8="http://schemas.microsoft.com/office/drawing/2016/5/14/chartex" xmlns:mc="http://schemas.openxmlformats.org/markup-compatibility/2006" xmlns:aink="http://schemas.microsoft.com/office/drawing/2016/ink" xmlns:am3d="http://schemas.microsoft.com/office/drawing/2017/model3d" xmlns:o="urn:schemas-microsoft-com:office:office" xmlns:r="http://schemas.openxmlformats.org/officeDocument/2006/relationships" xmlns:m="http://schemas.openxmlformats.org/officeDocument/2006/math" xmlns:v="urn:schemas-microsoft-com:vml" xmlns:wp14="http://schemas.microsoft.com/office/word/2010/wordprocessingDrawing" xmlns:wp="http://schemas.openxmlformats.org/drawingml/2006/wordprocessingDrawing" xmlns:w10="urn:schemas-microsoft-com:office:word" xmlns:w="http://schemas.openxmlformats.org/wordprocessingml/2006/main" xmlns:w14="http://schemas.microsoft.com/office/word/2010/wordml" xmlns:w15="http://schemas.microsoft.com/office/word/2012/wordml" xmlns:w16cex="http://schemas.microsoft.com/office/word/2018/wordml/cex" xmlns:w16cid="http://schemas.microsoft.com/office/word/2016/wordml/cid" xmlns:w16="http://schemas.microsoft.com/office/word/2018/wordml" xmlns:w16se="http://schemas.microsoft.com/office/word/2015/wordml/symex" xmlns:wpg="http://schemas.microsoft.com/office/word/2010/wordprocessingGroup" xmlns:wpi="http://schemas.microsoft.com/office/word/2010/wordprocessingInk" xmlns:wne="http://schemas.microsoft.com/office/word/2006/wordml" xmlns:wps="http://schemas.microsoft.com/office/word/2010/wordprocessingShape" mc:Ignorable="w14 w15 w16se w16cid w16 w16cex wp14">
+  <w:comment w:id="1" w:author="Gwen van der Wijk" w:date="2020-11-03T23:06:00Z" w:initials="GvdW">
+    <w:p>
+      <w:pPr>
+        <w:pStyle w:val="CommentText"/>
+      </w:pPr>
+      <w:r>
+        <w:rPr>
+          <w:rStyle w:val="CommentReference"/>
+        </w:rPr>
+        <w:annotationRef/>
+      </w:r>
+      <w:r>
+        <w:t>More input here?</w:t>
+      </w:r>
+    </w:p>
+  </w:comment>
+  <w:comment w:id="2" w:author="Gwen van der Wijk" w:date="2020-10-29T21:03:00Z" w:initials="GvdW">
+    <w:p>
+      <w:pPr>
+        <w:pStyle w:val="CommentText"/>
+      </w:pPr>
+      <w:r>
+        <w:rPr>
+          <w:rStyle w:val="CommentReference"/>
+        </w:rPr>
+        <w:annotationRef/>
+      </w:r>
+      <w:r>
+        <w:t>Link to code of conduct document once it’s online</w:t>
+      </w:r>
+    </w:p>
+  </w:comment>
+  <w:comment w:id="3" w:author="Gwen van der Wijk" w:date="2020-10-31T20:48:00Z" w:initials="GvdW">
+    <w:p>
+      <w:pPr>
+        <w:pStyle w:val="CommentText"/>
+      </w:pPr>
+      <w:r>
+        <w:rPr>
+          <w:rStyle w:val="CommentReference"/>
+        </w:rPr>
+        <w:annotationRef/>
+      </w:r>
+      <w:r>
+        <w:t>Link to document</w:t>
+      </w:r>
+    </w:p>
+  </w:comment>
+  <w:comment w:id="4" w:author="Gwen van der Wijk" w:date="2020-11-01T00:45:00Z" w:initials="GvdW">
+    <w:p>
+      <w:pPr>
+        <w:pStyle w:val="CommentText"/>
+      </w:pPr>
+      <w:r>
+        <w:rPr>
+          <w:rStyle w:val="CommentReference"/>
+        </w:rPr>
+        <w:annotationRef/>
+      </w:r>
+      <w:r>
+        <w:t>Link to licensing information</w:t>
+      </w:r>
+    </w:p>
+  </w:comment>
+</w:comments>
+</file>
+
+<file path=word/commentsExtended.xml><?xml version="1.0" encoding="utf-8"?>
+<w15:commentsEx xmlns:wpc="http://schemas.microsoft.com/office/word/2010/wordprocessingCanvas" xmlns:cx="http://schemas.microsoft.com/office/drawing/2014/chartex" xmlns:cx1="http://schemas.microsoft.com/office/drawing/2015/9/8/chartex" xmlns:cx2="http://schemas.microsoft.com/office/drawing/2015/10/21/chartex" xmlns:cx3="http://schemas.microsoft.com/office/drawing/2016/5/9/chartex" xmlns:cx4="http://schemas.microsoft.com/office/drawing/2016/5/10/chartex" xmlns:cx5="http://schemas.microsoft.com/office/drawing/2016/5/11/chartex" xmlns:cx6="http://schemas.microsoft.com/office/drawing/2016/5/12/chartex" xmlns:cx7="http://schemas.microsoft.com/office/drawing/2016/5/13/chartex" xmlns:cx8="http://schemas.microsoft.com/office/drawing/2016/5/14/chartex" xmlns:mc="http://schemas.openxmlformats.org/markup-compatibility/2006" xmlns:aink="http://schemas.microsoft.com/office/drawing/2016/ink" xmlns:am3d="http://schemas.microsoft.com/office/drawing/2017/model3d" xmlns:o="urn:schemas-microsoft-com:office:office" xmlns:r="http://schemas.openxmlformats.org/officeDocument/2006/relationships" xmlns:m="http://schemas.openxmlformats.org/officeDocument/2006/math" xmlns:v="urn:schemas-microsoft-com:vml" xmlns:wp14="http://schemas.microsoft.com/office/word/2010/wordprocessingDrawing" xmlns:wp="http://schemas.openxmlformats.org/drawingml/2006/wordprocessingDrawing" xmlns:w10="urn:schemas-microsoft-com:office:word" xmlns:w="http://schemas.openxmlformats.org/wordprocessingml/2006/main" xmlns:w14="http://schemas.microsoft.com/office/word/2010/wordml" xmlns:w15="http://schemas.microsoft.com/office/word/2012/wordml" xmlns:w16cex="http://schemas.microsoft.com/office/word/2018/wordml/cex" xmlns:w16cid="http://schemas.microsoft.com/office/word/2016/wordml/cid" xmlns:w16="http://schemas.microsoft.com/office/word/2018/wordml" xmlns:w16se="http://schemas.microsoft.com/office/word/2015/wordml/symex" xmlns:wpg="http://schemas.microsoft.com/office/word/2010/wordprocessingGroup" xmlns:wpi="http://schemas.microsoft.com/office/word/2010/wordprocessingInk" xmlns:wne="http://schemas.microsoft.com/office/word/2006/wordml" xmlns:wps="http://schemas.microsoft.com/office/word/2010/wordprocessingShape" mc:Ignorable="w14 w15 w16se w16cid w16 w16cex wp14">
+  <w15:commentEx w15:paraId="38C85294" w15:done="0"/>
+  <w15:commentEx w15:paraId="4AE0956F" w15:done="0"/>
+  <w15:commentEx w15:paraId="667A9FCB" w15:done="0"/>
+  <w15:commentEx w15:paraId="4EC42E8B" w15:done="0"/>
+</w15:commentsEx>
+</file>
+
+<file path=word/commentsExtensible.xml><?xml version="1.0" encoding="utf-8"?>
+<w16cex:commentsExtensible xmlns:wpc="http://schemas.microsoft.com/office/word/2010/wordprocessingCanvas" xmlns:cx="http://schemas.microsoft.com/office/drawing/2014/chartex" xmlns:cx1="http://schemas.microsoft.com/office/drawing/2015/9/8/chartex" xmlns:cx2="http://schemas.microsoft.com/office/drawing/2015/10/21/chartex" xmlns:cx3="http://schemas.microsoft.com/office/drawing/2016/5/9/chartex" xmlns:cx4="http://schemas.microsoft.com/office/drawing/2016/5/10/chartex" xmlns:cx5="http://schemas.microsoft.com/office/drawing/2016/5/11/chartex" xmlns:cx6="http://schemas.microsoft.com/office/drawing/2016/5/12/chartex" xmlns:cx7="http://schemas.microsoft.com/office/drawing/2016/5/13/chartex" xmlns:cx8="http://schemas.microsoft.com/office/drawing/2016/5/14/chartex" xmlns:mc="http://schemas.openxmlformats.org/markup-compatibility/2006" xmlns:aink="http://schemas.microsoft.com/office/drawing/2016/ink" xmlns:am3d="http://schemas.microsoft.com/office/drawing/2017/model3d" xmlns:o="urn:schemas-microsoft-com:office:office" xmlns:r="http://schemas.openxmlformats.org/officeDocument/2006/relationships" xmlns:m="http://schemas.openxmlformats.org/officeDocument/2006/math" xmlns:v="urn:schemas-microsoft-com:vml" xmlns:wp14="http://schemas.microsoft.com/office/word/2010/wordprocessingDrawing" xmlns:wp="http://schemas.openxmlformats.org/drawingml/2006/wordprocessingDrawing" xmlns:w10="urn:schemas-microsoft-com:office:word" xmlns:w="http://schemas.openxmlformats.org/wordprocessingml/2006/main" xmlns:w14="http://schemas.microsoft.com/office/word/2010/wordml" xmlns:w15="http://schemas.microsoft.com/office/word/2012/wordml" xmlns:w16cex="http://schemas.microsoft.com/office/word/2018/wordml/cex" xmlns:w16cid="http://schemas.microsoft.com/office/word/2016/wordml/cid" xmlns:w16="http://schemas.microsoft.com/office/word/2018/wordml" xmlns:w16se="http://schemas.microsoft.com/office/word/2015/wordml/symex" xmlns:wpg="http://schemas.microsoft.com/office/word/2010/wordprocessingGroup" xmlns:wpi="http://schemas.microsoft.com/office/word/2010/wordprocessingInk" xmlns:wne="http://schemas.microsoft.com/office/word/2006/wordml" xmlns:wps="http://schemas.microsoft.com/office/word/2010/wordprocessingShape" mc:Ignorable="w14 w15 w16se w16cid w16 w16cex wp14">
+  <w16cex:commentExtensible w16cex:durableId="234C60EB" w16cex:dateUtc="2020-11-04T06:06:00Z"/>
+  <w16cex:commentExtensible w16cex:durableId="2345AC89" w16cex:dateUtc="2020-10-30T03:03:00Z"/>
+  <w16cex:commentExtensible w16cex:durableId="23484C09" w16cex:dateUtc="2020-11-01T02:48:00Z"/>
+  <w16cex:commentExtensible w16cex:durableId="234883BC" w16cex:dateUtc="2020-11-01T06:45:00Z"/>
+</w16cex:commentsExtensible>
+</file>
+
+<file path=word/commentsIds.xml><?xml version="1.0" encoding="utf-8"?>
+<w16cid:commentsIds xmlns:wpc="http://schemas.microsoft.com/office/word/2010/wordprocessingCanvas" xmlns:cx="http://schemas.microsoft.com/office/drawing/2014/chartex" xmlns:cx1="http://schemas.microsoft.com/office/drawing/2015/9/8/chartex" xmlns:cx2="http://schemas.microsoft.com/office/drawing/2015/10/21/chartex" xmlns:cx3="http://schemas.microsoft.com/office/drawing/2016/5/9/chartex" xmlns:cx4="http://schemas.microsoft.com/office/drawing/2016/5/10/chartex" xmlns:cx5="http://schemas.microsoft.com/office/drawing/2016/5/11/chartex" xmlns:cx6="http://schemas.microsoft.com/office/drawing/2016/5/12/chartex" xmlns:cx7="http://schemas.microsoft.com/office/drawing/2016/5/13/chartex" xmlns:cx8="http://schemas.microsoft.com/office/drawing/2016/5/14/chartex" xmlns:mc="http://schemas.openxmlformats.org/markup-compatibility/2006" xmlns:aink="http://schemas.microsoft.com/office/drawing/2016/ink" xmlns:am3d="http://schemas.microsoft.com/office/drawing/2017/model3d" xmlns:o="urn:schemas-microsoft-com:office:office" xmlns:r="http://schemas.openxmlformats.org/officeDocument/2006/relationships" xmlns:m="http://schemas.openxmlformats.org/officeDocument/2006/math" xmlns:v="urn:schemas-microsoft-com:vml" xmlns:wp14="http://schemas.microsoft.com/office/word/2010/wordprocessingDrawing" xmlns:wp="http://schemas.openxmlformats.org/drawingml/2006/wordprocessingDrawing" xmlns:w10="urn:schemas-microsoft-com:office:word" xmlns:w="http://schemas.openxmlformats.org/wordprocessingml/2006/main" xmlns:w14="http://schemas.microsoft.com/office/word/2010/wordml" xmlns:w15="http://schemas.microsoft.com/office/word/2012/wordml" xmlns:w16cex="http://schemas.microsoft.com/office/word/2018/wordml/cex" xmlns:w16cid="http://schemas.microsoft.com/office/word/2016/wordml/cid" xmlns:w16="http://schemas.microsoft.com/office/word/2018/wordml" xmlns:w16se="http://schemas.microsoft.com/office/word/2015/wordml/symex" xmlns:wpg="http://schemas.microsoft.com/office/word/2010/wordprocessingGroup" xmlns:wpi="http://schemas.microsoft.com/office/word/2010/wordprocessingInk" xmlns:wne="http://schemas.microsoft.com/office/word/2006/wordml" xmlns:wps="http://schemas.microsoft.com/office/word/2010/wordprocessingShape" mc:Ignorable="w14 w15 w16se w16cid w16 w16cex wp14">
+  <w16cid:commentId w16cid:paraId="38C85294" w16cid:durableId="234C60EB"/>
+  <w16cid:commentId w16cid:paraId="4AE0956F" w16cid:durableId="2345AC89"/>
+  <w16cid:commentId w16cid:paraId="667A9FCB" w16cid:durableId="23484C09"/>
+  <w16cid:commentId w16cid:paraId="4EC42E8B" w16cid:durableId="234883BC"/>
+</w16cid:commentsIds>
 </file>
 
 <file path=word/numbering.xml><?xml version="1.0" encoding="utf-8"?>
@@ -5036,6 +6127,14 @@
     <w:abstractNumId w:val="0"/>
   </w:num>
 </w:numbering>
+</file>
+
+<file path=word/people.xml><?xml version="1.0" encoding="utf-8"?>
+<w15:people xmlns:wpc="http://schemas.microsoft.com/office/word/2010/wordprocessingCanvas" xmlns:cx="http://schemas.microsoft.com/office/drawing/2014/chartex" xmlns:cx1="http://schemas.microsoft.com/office/drawing/2015/9/8/chartex" xmlns:cx2="http://schemas.microsoft.com/office/drawing/2015/10/21/chartex" xmlns:cx3="http://schemas.microsoft.com/office/drawing/2016/5/9/chartex" xmlns:cx4="http://schemas.microsoft.com/office/drawing/2016/5/10/chartex" xmlns:cx5="http://schemas.microsoft.com/office/drawing/2016/5/11/chartex" xmlns:cx6="http://schemas.microsoft.com/office/drawing/2016/5/12/chartex" xmlns:cx7="http://schemas.microsoft.com/office/drawing/2016/5/13/chartex" xmlns:cx8="http://schemas.microsoft.com/office/drawing/2016/5/14/chartex" xmlns:mc="http://schemas.openxmlformats.org/markup-compatibility/2006" xmlns:aink="http://schemas.microsoft.com/office/drawing/2016/ink" xmlns:am3d="http://schemas.microsoft.com/office/drawing/2017/model3d" xmlns:o="urn:schemas-microsoft-com:office:office" xmlns:r="http://schemas.openxmlformats.org/officeDocument/2006/relationships" xmlns:m="http://schemas.openxmlformats.org/officeDocument/2006/math" xmlns:v="urn:schemas-microsoft-com:vml" xmlns:wp14="http://schemas.microsoft.com/office/word/2010/wordprocessingDrawing" xmlns:wp="http://schemas.openxmlformats.org/drawingml/2006/wordprocessingDrawing" xmlns:w10="urn:schemas-microsoft-com:office:word" xmlns:w="http://schemas.openxmlformats.org/wordprocessingml/2006/main" xmlns:w14="http://schemas.microsoft.com/office/word/2010/wordml" xmlns:w15="http://schemas.microsoft.com/office/word/2012/wordml" xmlns:w16cex="http://schemas.microsoft.com/office/word/2018/wordml/cex" xmlns:w16cid="http://schemas.microsoft.com/office/word/2016/wordml/cid" xmlns:w16="http://schemas.microsoft.com/office/word/2018/wordml" xmlns:w16se="http://schemas.microsoft.com/office/word/2015/wordml/symex" xmlns:wpg="http://schemas.microsoft.com/office/word/2010/wordprocessingGroup" xmlns:wpi="http://schemas.microsoft.com/office/word/2010/wordprocessingInk" xmlns:wne="http://schemas.microsoft.com/office/word/2006/wordml" xmlns:wps="http://schemas.microsoft.com/office/word/2010/wordprocessingShape" mc:Ignorable="w14 w15 w16se w16cid w16 w16cex wp14">
+  <w15:person w15:author="Gwen van der Wijk">
+    <w15:presenceInfo w15:providerId="AD" w15:userId="S::gwen.vanderwijk@ucalgary.ca::be4e6ed4-29d6-49e3-a981-26adf605a6d9"/>
+  </w15:person>
+</w15:people>
 </file>
 
 <file path=word/styles.xml><?xml version="1.0" encoding="utf-8"?>
@@ -5436,7 +6535,6 @@
   <w:style w:type="character" w:default="1" w:styleId="DefaultParagraphFont">
     <w:name w:val="Default Paragraph Font"/>
     <w:uiPriority w:val="1"/>
-    <w:semiHidden/>
     <w:unhideWhenUsed/>
   </w:style>
   <w:style w:type="table" w:default="1" w:styleId="TableNormal">
@@ -5549,6 +6647,71 @@
       <w:rFonts w:ascii="Times New Roman" w:hAnsi="Times New Roman" w:cs="Times New Roman"/>
       <w:sz w:val="18"/>
       <w:szCs w:val="18"/>
+    </w:rPr>
+  </w:style>
+  <w:style w:type="character" w:styleId="CommentReference">
+    <w:name w:val="annotation reference"/>
+    <w:basedOn w:val="DefaultParagraphFont"/>
+    <w:uiPriority w:val="99"/>
+    <w:semiHidden/>
+    <w:unhideWhenUsed/>
+    <w:rsid w:val="003729EB"/>
+    <w:rPr>
+      <w:sz w:val="16"/>
+      <w:szCs w:val="16"/>
+    </w:rPr>
+  </w:style>
+  <w:style w:type="paragraph" w:styleId="CommentText">
+    <w:name w:val="annotation text"/>
+    <w:basedOn w:val="Normal"/>
+    <w:link w:val="CommentTextChar"/>
+    <w:uiPriority w:val="99"/>
+    <w:semiHidden/>
+    <w:unhideWhenUsed/>
+    <w:rsid w:val="003729EB"/>
+    <w:rPr>
+      <w:sz w:val="20"/>
+      <w:szCs w:val="20"/>
+    </w:rPr>
+  </w:style>
+  <w:style w:type="character" w:customStyle="1" w:styleId="CommentTextChar">
+    <w:name w:val="Comment Text Char"/>
+    <w:basedOn w:val="DefaultParagraphFont"/>
+    <w:link w:val="CommentText"/>
+    <w:uiPriority w:val="99"/>
+    <w:semiHidden/>
+    <w:rsid w:val="003729EB"/>
+    <w:rPr>
+      <w:sz w:val="20"/>
+      <w:szCs w:val="20"/>
+    </w:rPr>
+  </w:style>
+  <w:style w:type="paragraph" w:styleId="CommentSubject">
+    <w:name w:val="annotation subject"/>
+    <w:basedOn w:val="CommentText"/>
+    <w:next w:val="CommentText"/>
+    <w:link w:val="CommentSubjectChar"/>
+    <w:uiPriority w:val="99"/>
+    <w:semiHidden/>
+    <w:unhideWhenUsed/>
+    <w:rsid w:val="003729EB"/>
+    <w:rPr>
+      <w:b/>
+      <w:bCs/>
+    </w:rPr>
+  </w:style>
+  <w:style w:type="character" w:customStyle="1" w:styleId="CommentSubjectChar">
+    <w:name w:val="Comment Subject Char"/>
+    <w:basedOn w:val="CommentTextChar"/>
+    <w:link w:val="CommentSubject"/>
+    <w:uiPriority w:val="99"/>
+    <w:semiHidden/>
+    <w:rsid w:val="003729EB"/>
+    <w:rPr>
+      <w:b/>
+      <w:bCs/>
+      <w:sz w:val="20"/>
+      <w:szCs w:val="20"/>
     </w:rPr>
   </w:style>
 </w:styles>

</xml_diff>